<commit_message>
moved value sets and code systems to the terminology package
</commit_message>
<xml_diff>
--- a/pandoc/word/design.docx
+++ b/pandoc/word/design.docx
@@ -83,10 +83,7 @@
         </w:numPr>
       </w:pPr>
       <w:r>
-        <w:t>il contesto d’uso</w:t>
-      </w:r>
-      <w:r>
-        <w:t xml:space="preserve"> (in verticale nella figura)</w:t>
+        <w:t>il contesto d’uso (in verticale nella figura)</w:t>
       </w:r>
     </w:p>
     <w:p>
@@ -379,15 +376,7 @@
         <w:t xml:space="preserve">con </w:t>
       </w:r>
       <w:r>
-        <w:t xml:space="preserve">quella risorsa FHIR (e.g. profilo </w:t>
-      </w:r>
-      <w:proofErr w:type="spellStart"/>
-      <w:r>
-        <w:t>Practictioner</w:t>
-      </w:r>
-      <w:proofErr w:type="spellEnd"/>
-      <w:r>
-        <w:t>) (</w:t>
+        <w:t>quella risorsa FHIR (e.g. profilo Practictioner) (</w:t>
       </w:r>
       <w:r>
         <w:rPr>
@@ -463,11 +452,9 @@
       <w:pPr>
         <w:pStyle w:val="Titolo3"/>
       </w:pPr>
-      <w:proofErr w:type="spellStart"/>
       <w:r>
         <w:t>MustSupport</w:t>
       </w:r>
-      <w:proofErr w:type="spellEnd"/>
     </w:p>
     <w:p>
       <w:pPr>
@@ -478,15 +465,27 @@
       </w:r>
     </w:p>
     <w:p>
-      <w:proofErr w:type="spellStart"/>
       <w:r>
         <w:rPr>
           <w:b/>
           <w:bCs/>
         </w:rPr>
-        <w:t>musSupport</w:t>
-      </w:r>
-      <w:proofErr w:type="spellEnd"/>
+        <w:t>mus</w:t>
+      </w:r>
+      <w:r>
+        <w:rPr>
+          <w:b/>
+          <w:bCs/>
+        </w:rPr>
+        <w:t>t</w:t>
+      </w:r>
+      <w:r>
+        <w:rPr>
+          <w:b/>
+          <w:bCs/>
+        </w:rPr>
+        <w:t>Support</w:t>
+      </w:r>
       <w:r>
         <w:t xml:space="preserve"> è una proprietà di un profilo che indica che un certo elemento deve “essere supportato” dai sistemi che dichiarano di essere conformi a quel profilo.</w:t>
       </w:r>
@@ -501,50 +500,37 @@
       <w:r>
         <w:t xml:space="preserve">Il lettore non deve confondere inoltre </w:t>
       </w:r>
-      <w:proofErr w:type="spellStart"/>
       <w:r>
         <w:rPr>
           <w:i/>
           <w:iCs/>
         </w:rPr>
-        <w:t>mustSupport</w:t>
-      </w:r>
-      <w:proofErr w:type="spellEnd"/>
+        <w:t xml:space="preserve">mustSupport </w:t>
+      </w:r>
+      <w:r>
+        <w:t xml:space="preserve">e </w:t>
+      </w:r>
       <w:r>
         <w:rPr>
           <w:i/>
           <w:iCs/>
         </w:rPr>
-        <w:t xml:space="preserve"> </w:t>
-      </w:r>
-      <w:r>
-        <w:t xml:space="preserve">e </w:t>
-      </w:r>
-      <w:r>
-        <w:rPr>
-          <w:i/>
-          <w:iCs/>
-        </w:rPr>
         <w:t>cardinalità</w:t>
       </w:r>
       <w:r>
         <w:t xml:space="preserve"> di un elemento: è infatti del tutto </w:t>
       </w:r>
-      <w:proofErr w:type="spellStart"/>
-      <w:r>
-        <w:t>lecvito</w:t>
-      </w:r>
-      <w:proofErr w:type="spellEnd"/>
-      <w:r>
-        <w:t xml:space="preserve"> avere elementi opzionali che sono </w:t>
-      </w:r>
-      <w:proofErr w:type="spellStart"/>
-      <w:r>
-        <w:t>musSupport</w:t>
-      </w:r>
-      <w:proofErr w:type="spellEnd"/>
-      <w:r>
-        <w:t>.</w:t>
+      <w:r>
+        <w:t>lecito</w:t>
+      </w:r>
+      <w:r>
+        <w:t xml:space="preserve"> avere elementi opzionali che sono mus</w:t>
+      </w:r>
+      <w:r>
+        <w:t>t</w:t>
+      </w:r>
+      <w:r>
+        <w:t>Support.</w:t>
       </w:r>
     </w:p>
     <w:p>
@@ -601,15 +587,7 @@
         <w:t xml:space="preserve">Uso </w:t>
       </w:r>
       <w:r>
-        <w:t xml:space="preserve">del </w:t>
-      </w:r>
-      <w:proofErr w:type="spellStart"/>
-      <w:r>
-        <w:t>mustSupport</w:t>
-      </w:r>
-      <w:proofErr w:type="spellEnd"/>
-      <w:r>
-        <w:t xml:space="preserve"> </w:t>
+        <w:t xml:space="preserve">del mustSupport </w:t>
       </w:r>
       <w:r>
         <w:t>nei modelli logici</w:t>
@@ -617,30 +595,13 @@
     </w:p>
     <w:p>
       <w:r>
-        <w:t xml:space="preserve">In questa guida la proprietà </w:t>
-      </w:r>
-      <w:proofErr w:type="spellStart"/>
-      <w:r>
-        <w:t>mustSupport</w:t>
-      </w:r>
-      <w:proofErr w:type="spellEnd"/>
-      <w:r>
-        <w:t xml:space="preserve"> viene utilizzata nei modelli logici per </w:t>
-      </w:r>
-      <w:proofErr w:type="spellStart"/>
-      <w:r>
-        <w:t>flaggare</w:t>
-      </w:r>
-      <w:proofErr w:type="spellEnd"/>
-      <w:r>
-        <w:t xml:space="preserve"> gli elementi che costituiscono il set minimo di informazioni associate ad una specifica classe.</w:t>
+        <w:t>In questa guida la proprietà mustSupport viene utilizzata nei modelli logici per flaggare gli elementi che costituiscono il set minimo di informazioni associate ad una specifica classe.</w:t>
       </w:r>
     </w:p>
     <w:p>
       <w:r>
         <w:t xml:space="preserve">Gli elementi </w:t>
       </w:r>
-      <w:proofErr w:type="spellStart"/>
       <w:r>
         <w:rPr>
           <w:i/>
@@ -648,22 +609,13 @@
         </w:rPr>
         <w:t>mustSupport</w:t>
       </w:r>
-      <w:proofErr w:type="spellEnd"/>
       <w:r>
         <w:t xml:space="preserve"> POSSONO essere obbligatori od opzionali.</w:t>
       </w:r>
     </w:p>
     <w:p>
       <w:r>
-        <w:t>Modelli logici derivati e specifiche implementative “</w:t>
-      </w:r>
-      <w:proofErr w:type="spellStart"/>
-      <w:r>
-        <w:t>compliant</w:t>
-      </w:r>
-      <w:proofErr w:type="spellEnd"/>
-      <w:r>
-        <w:t>” con questo modello DEVONO:</w:t>
+        <w:t>Modelli logici derivati e specifiche implementative “compliant” con questo modello DEVONO:</w:t>
       </w:r>
     </w:p>
     <w:p>
@@ -696,23 +648,7 @@
         </w:numPr>
       </w:pPr>
       <w:r>
-        <w:t xml:space="preserve">Conservare il </w:t>
-      </w:r>
-      <w:proofErr w:type="spellStart"/>
-      <w:r>
-        <w:t>mustSupport</w:t>
-      </w:r>
-      <w:proofErr w:type="spellEnd"/>
-      <w:r>
-        <w:t xml:space="preserve"> = </w:t>
-      </w:r>
-      <w:proofErr w:type="spellStart"/>
-      <w:r>
-        <w:t>true</w:t>
-      </w:r>
-      <w:proofErr w:type="spellEnd"/>
-      <w:r>
-        <w:t xml:space="preserve"> se sono </w:t>
+        <w:t xml:space="preserve">Conservare il mustSupport = true se sono </w:t>
       </w:r>
       <w:r>
         <w:t xml:space="preserve">tali modelli/specifiche sono </w:t>
@@ -756,7 +692,6 @@
         </w:rPr>
         <w:t xml:space="preserve">Nel contesto di questa guida la proprietà </w:t>
       </w:r>
-      <w:proofErr w:type="spellStart"/>
       <w:r>
         <w:rPr>
           <w:rFonts w:ascii="Verdana" w:hAnsi="Verdana"/>
@@ -768,7 +703,6 @@
         </w:rPr>
         <w:t>mustSupport</w:t>
       </w:r>
-      <w:proofErr w:type="spellEnd"/>
       <w:r>
         <w:rPr>
           <w:rFonts w:ascii="Verdana" w:hAnsi="Verdana"/>
@@ -776,7 +710,7 @@
           <w:sz w:val="18"/>
           <w:szCs w:val="18"/>
         </w:rPr>
-        <w:t xml:space="preserve"> </w:t>
+        <w:t xml:space="preserve"> DEVE essere </w:t>
       </w:r>
       <w:r>
         <w:rPr>
@@ -785,7 +719,7 @@
           <w:sz w:val="18"/>
           <w:szCs w:val="18"/>
         </w:rPr>
-        <w:t xml:space="preserve">DEVE essere </w:t>
+        <w:t>interpretata</w:t>
       </w:r>
       <w:r>
         <w:rPr>
@@ -794,25 +728,7 @@
           <w:sz w:val="18"/>
           <w:szCs w:val="18"/>
         </w:rPr>
-        <w:t>interpretata</w:t>
-      </w:r>
-      <w:r>
-        <w:rPr>
-          <w:rFonts w:ascii="Verdana" w:hAnsi="Verdana"/>
-          <w:color w:val="333333"/>
-          <w:sz w:val="18"/>
-          <w:szCs w:val="18"/>
-        </w:rPr>
-        <w:t xml:space="preserve"> come segue</w:t>
-      </w:r>
-      <w:r>
-        <w:rPr>
-          <w:rFonts w:ascii="Verdana" w:hAnsi="Verdana"/>
-          <w:color w:val="333333"/>
-          <w:sz w:val="18"/>
-          <w:szCs w:val="18"/>
-        </w:rPr>
-        <w:t>:</w:t>
+        <w:t xml:space="preserve"> come segue:</w:t>
       </w:r>
     </w:p>
     <w:p>
@@ -884,25 +800,14 @@
         </w:rPr>
         <w:t xml:space="preserve">DEVONO essere capaci di includere gli elementi </w:t>
       </w:r>
-      <w:proofErr w:type="spellStart"/>
-      <w:r>
-        <w:rPr>
-          <w:rFonts w:ascii="Verdana" w:hAnsi="Verdana" w:cs="Helvetica"/>
-          <w:color w:val="333333"/>
-          <w:sz w:val="18"/>
-          <w:szCs w:val="18"/>
-        </w:rPr>
-        <w:t>mustSupport</w:t>
-      </w:r>
-      <w:proofErr w:type="spellEnd"/>
-      <w:r>
-        <w:rPr>
-          <w:rFonts w:ascii="Verdana" w:hAnsi="Verdana" w:cs="Helvetica"/>
-          <w:color w:val="333333"/>
-          <w:sz w:val="18"/>
-          <w:szCs w:val="18"/>
-        </w:rPr>
-        <w:t>.</w:t>
+      <w:r>
+        <w:rPr>
+          <w:rFonts w:ascii="Verdana" w:hAnsi="Verdana" w:cs="Helvetica"/>
+          <w:color w:val="333333"/>
+          <w:sz w:val="18"/>
+          <w:szCs w:val="18"/>
+        </w:rPr>
+        <w:t>mustSupport.</w:t>
       </w:r>
     </w:p>
     <w:p>
@@ -956,45 +861,14 @@
         </w:rPr>
         <w:t xml:space="preserve">DEVONO essere capaci di processare le istanze contenenti elementi </w:t>
       </w:r>
-      <w:proofErr w:type="spellStart"/>
-      <w:r>
-        <w:rPr>
-          <w:rFonts w:ascii="Verdana" w:hAnsi="Verdana" w:cs="Helvetica"/>
-          <w:color w:val="333333"/>
-          <w:sz w:val="18"/>
-          <w:szCs w:val="18"/>
-        </w:rPr>
-        <w:t>mustSupport</w:t>
-      </w:r>
-      <w:proofErr w:type="spellEnd"/>
-      <w:r>
-        <w:rPr>
-          <w:rFonts w:ascii="Verdana" w:hAnsi="Verdana" w:cs="Helvetica"/>
-          <w:color w:val="333333"/>
-          <w:sz w:val="18"/>
-          <w:szCs w:val="18"/>
-        </w:rPr>
-        <w:t xml:space="preserve"> data </w:t>
-      </w:r>
-      <w:proofErr w:type="spellStart"/>
-      <w:r>
-        <w:rPr>
-          <w:rFonts w:ascii="Verdana" w:hAnsi="Verdana" w:cs="Helvetica"/>
-          <w:color w:val="333333"/>
-          <w:sz w:val="18"/>
-          <w:szCs w:val="18"/>
-        </w:rPr>
-        <w:t>elements</w:t>
-      </w:r>
-      <w:proofErr w:type="spellEnd"/>
-      <w:r>
-        <w:rPr>
-          <w:rFonts w:ascii="Verdana" w:hAnsi="Verdana" w:cs="Helvetica"/>
-          <w:color w:val="333333"/>
-          <w:sz w:val="18"/>
-          <w:szCs w:val="18"/>
-        </w:rPr>
-        <w:t xml:space="preserve"> </w:t>
+      <w:r>
+        <w:rPr>
+          <w:rFonts w:ascii="Verdana" w:hAnsi="Verdana" w:cs="Helvetica"/>
+          <w:color w:val="333333"/>
+          <w:sz w:val="18"/>
+          <w:szCs w:val="18"/>
+        </w:rPr>
+        <w:t xml:space="preserve">mustSupport data elements </w:t>
       </w:r>
       <w:r>
         <w:rPr>
@@ -1100,27 +974,7 @@
           <w:sz w:val="18"/>
           <w:szCs w:val="18"/>
         </w:rPr>
-        <w:t xml:space="preserve">DEVONO essere capaci di processare istanze di queste risorse che contengono elementi </w:t>
-      </w:r>
-      <w:proofErr w:type="spellStart"/>
-      <w:r>
-        <w:rPr>
-          <w:rFonts w:ascii="Verdana" w:hAnsi="Verdana" w:cs="Helvetica"/>
-          <w:color w:val="333333"/>
-          <w:sz w:val="18"/>
-          <w:szCs w:val="18"/>
-        </w:rPr>
-        <w:t>mustSupport</w:t>
-      </w:r>
-      <w:proofErr w:type="spellEnd"/>
-      <w:r>
-        <w:rPr>
-          <w:rFonts w:ascii="Verdana" w:hAnsi="Verdana" w:cs="Helvetica"/>
-          <w:color w:val="333333"/>
-          <w:sz w:val="18"/>
-          <w:szCs w:val="18"/>
-        </w:rPr>
-        <w:t xml:space="preserve"> dichiarando le informazioni mancanti</w:t>
+        <w:t>DEVONO essere capaci di processare istanze di queste risorse che contengono elementi mustSupport dichiarando le informazioni mancanti</w:t>
       </w:r>
       <w:r>
         <w:rPr>
@@ -1147,13 +1001,8 @@
       <w:r>
         <w:t xml:space="preserve">Elementi </w:t>
       </w:r>
-      <w:proofErr w:type="spellStart"/>
-      <w:r>
-        <w:t>mustSupport</w:t>
-      </w:r>
-      <w:proofErr w:type="spellEnd"/>
-      <w:r>
-        <w:t xml:space="preserve"> </w:t>
+      <w:r>
+        <w:t xml:space="preserve">mustSupport </w:t>
       </w:r>
       <w:r>
         <w:t>opzionali</w:t>
@@ -1178,7 +1027,7 @@
           <w:sz w:val="18"/>
           <w:szCs w:val="18"/>
         </w:rPr>
-        <w:t>Se un “creator</w:t>
+        <w:t>Se un “creatore” (i.e. un sistema che genera del contenuto conforme a questa guida) non ha dati da includere in un elemento opzionale mustSupport</w:t>
       </w:r>
       <w:r>
         <w:rPr>
@@ -1187,7 +1036,7 @@
           <w:sz w:val="18"/>
           <w:szCs w:val="18"/>
         </w:rPr>
-        <w:t>e</w:t>
+        <w:t xml:space="preserve">, </w:t>
       </w:r>
       <w:r>
         <w:rPr>
@@ -1196,7 +1045,7 @@
           <w:sz w:val="18"/>
           <w:szCs w:val="18"/>
         </w:rPr>
-        <w:t>” (i.e. un sistema che genera del contenuto conforme a questa guida) no</w:t>
+        <w:t>allora quell’elemento viene omesso</w:t>
       </w:r>
       <w:r>
         <w:rPr>
@@ -1205,44 +1054,6 @@
           <w:sz w:val="18"/>
           <w:szCs w:val="18"/>
         </w:rPr>
-        <w:t xml:space="preserve">n ha dati da includere in un elemento opzionale </w:t>
-      </w:r>
-      <w:proofErr w:type="spellStart"/>
-      <w:r>
-        <w:rPr>
-          <w:rFonts w:ascii="Verdana" w:hAnsi="Verdana"/>
-          <w:color w:val="333333"/>
-          <w:sz w:val="18"/>
-          <w:szCs w:val="18"/>
-        </w:rPr>
-        <w:t>mustSupport</w:t>
-      </w:r>
-      <w:proofErr w:type="spellEnd"/>
-      <w:r>
-        <w:rPr>
-          <w:rFonts w:ascii="Verdana" w:hAnsi="Verdana"/>
-          <w:color w:val="333333"/>
-          <w:sz w:val="18"/>
-          <w:szCs w:val="18"/>
-        </w:rPr>
-        <w:t xml:space="preserve">, </w:t>
-      </w:r>
-      <w:r>
-        <w:rPr>
-          <w:rFonts w:ascii="Verdana" w:hAnsi="Verdana"/>
-          <w:color w:val="333333"/>
-          <w:sz w:val="18"/>
-          <w:szCs w:val="18"/>
-        </w:rPr>
-        <w:t>allora quell’elemento viene omesso</w:t>
-      </w:r>
-      <w:r>
-        <w:rPr>
-          <w:rFonts w:ascii="Verdana" w:hAnsi="Verdana"/>
-          <w:color w:val="333333"/>
-          <w:sz w:val="18"/>
-          <w:szCs w:val="18"/>
-        </w:rPr>
         <w:t>.</w:t>
       </w:r>
     </w:p>
@@ -1251,18 +1062,7 @@
         <w:pStyle w:val="Titolo5"/>
       </w:pPr>
       <w:r>
-        <w:t xml:space="preserve">Elementi </w:t>
-      </w:r>
-      <w:proofErr w:type="spellStart"/>
-      <w:r>
-        <w:t>mustSupport</w:t>
-      </w:r>
-      <w:proofErr w:type="spellEnd"/>
-      <w:r>
-        <w:t xml:space="preserve"> </w:t>
-      </w:r>
-      <w:r>
-        <w:t>obbligatori</w:t>
+        <w:t>Elementi mustSupport obbligatori</w:t>
       </w:r>
     </w:p>
     <w:p>
@@ -1284,46 +1084,8 @@
           <w:sz w:val="18"/>
           <w:szCs w:val="18"/>
         </w:rPr>
-        <w:t>Se un “creator</w:t>
-      </w:r>
-      <w:r>
-        <w:rPr>
-          <w:rFonts w:ascii="Verdana" w:hAnsi="Verdana"/>
-          <w:color w:val="333333"/>
-          <w:sz w:val="18"/>
-          <w:szCs w:val="18"/>
-        </w:rPr>
-        <w:t>e</w:t>
-      </w:r>
-      <w:r>
-        <w:rPr>
-          <w:rFonts w:ascii="Verdana" w:hAnsi="Verdana"/>
-          <w:color w:val="333333"/>
-          <w:sz w:val="18"/>
-          <w:szCs w:val="18"/>
-        </w:rPr>
-        <w:t>” (i.e. un sistema che genera del contenuto conforme a questa guida) no</w:t>
-      </w:r>
-      <w:r>
-        <w:rPr>
-          <w:rFonts w:ascii="Verdana" w:hAnsi="Verdana"/>
-          <w:color w:val="333333"/>
-          <w:sz w:val="18"/>
-          <w:szCs w:val="18"/>
-        </w:rPr>
-        <w:t xml:space="preserve">n ha dati da includere in un elemento obbligatorio </w:t>
-      </w:r>
-      <w:proofErr w:type="spellStart"/>
-      <w:r>
-        <w:rPr>
-          <w:rFonts w:ascii="Verdana" w:hAnsi="Verdana"/>
-          <w:color w:val="333333"/>
-          <w:sz w:val="18"/>
-          <w:szCs w:val="18"/>
-        </w:rPr>
-        <w:t>mustSupport</w:t>
-      </w:r>
-      <w:proofErr w:type="spellEnd"/>
+        <w:t>Se un “creatore” (i.e. un sistema che genera del contenuto conforme a questa guida) non ha dati da includere in un elemento obbligatorio mustSupport</w:t>
+      </w:r>
       <w:r>
         <w:rPr>
           <w:rFonts w:ascii="Verdana" w:hAnsi="Verdana"/>
@@ -1415,25 +1177,14 @@
         </w:rPr>
         <w:t xml:space="preserve">usare l’estensione </w:t>
       </w:r>
-      <w:proofErr w:type="spellStart"/>
-      <w:r>
-        <w:rPr>
-          <w:rFonts w:ascii="Verdana" w:hAnsi="Verdana" w:cs="Helvetica"/>
-          <w:color w:val="333333"/>
-          <w:sz w:val="18"/>
-          <w:szCs w:val="18"/>
-        </w:rPr>
-        <w:t>DataAbsentReason</w:t>
-      </w:r>
-      <w:proofErr w:type="spellEnd"/>
-      <w:r>
-        <w:rPr>
-          <w:rFonts w:ascii="Verdana" w:hAnsi="Verdana" w:cs="Helvetica"/>
-          <w:color w:val="333333"/>
-          <w:sz w:val="18"/>
-          <w:szCs w:val="18"/>
-        </w:rPr>
-        <w:t xml:space="preserve"> </w:t>
+      <w:r>
+        <w:rPr>
+          <w:rFonts w:ascii="Verdana" w:hAnsi="Verdana" w:cs="Helvetica"/>
+          <w:color w:val="333333"/>
+          <w:sz w:val="18"/>
+          <w:szCs w:val="18"/>
+        </w:rPr>
+        <w:t xml:space="preserve">DataAbsentReason </w:t>
       </w:r>
       <w:r>
         <w:rPr>
@@ -1451,27 +1202,7 @@
           <w:sz w:val="18"/>
           <w:szCs w:val="18"/>
         </w:rPr>
-        <w:t xml:space="preserve">data </w:t>
-      </w:r>
-      <w:proofErr w:type="spellStart"/>
-      <w:r>
-        <w:rPr>
-          <w:rFonts w:ascii="Verdana" w:hAnsi="Verdana" w:cs="Helvetica"/>
-          <w:color w:val="333333"/>
-          <w:sz w:val="18"/>
-          <w:szCs w:val="18"/>
-        </w:rPr>
-        <w:t>type</w:t>
-      </w:r>
-      <w:proofErr w:type="spellEnd"/>
-      <w:r>
-        <w:rPr>
-          <w:rFonts w:ascii="Verdana" w:hAnsi="Verdana" w:cs="Helvetica"/>
-          <w:color w:val="333333"/>
-          <w:sz w:val="18"/>
-          <w:szCs w:val="18"/>
-        </w:rPr>
-        <w:t>.</w:t>
+        <w:t>data type.</w:t>
       </w:r>
     </w:p>
     <w:p>
@@ -1485,30 +1216,16 @@
           <w:color w:val="333333"/>
           <w:sz w:val="18"/>
           <w:szCs w:val="18"/>
-          <w:lang w:val="en-US"/>
-        </w:rPr>
-      </w:pPr>
-      <w:proofErr w:type="spellStart"/>
-      <w:r>
-        <w:rPr>
-          <w:rFonts w:ascii="Verdana" w:hAnsi="Verdana" w:cs="Helvetica"/>
-          <w:color w:val="333333"/>
-          <w:sz w:val="18"/>
-          <w:szCs w:val="18"/>
-          <w:lang w:val="en-US"/>
-        </w:rPr>
-        <w:t>Esempio</w:t>
-      </w:r>
-      <w:proofErr w:type="spellEnd"/>
-      <w:r>
-        <w:rPr>
-          <w:rFonts w:ascii="Verdana" w:hAnsi="Verdana" w:cs="Helvetica"/>
-          <w:color w:val="333333"/>
-          <w:sz w:val="18"/>
-          <w:szCs w:val="18"/>
-          <w:lang w:val="en-US"/>
-        </w:rPr>
-        <w:t>:</w:t>
+        </w:rPr>
+      </w:pPr>
+      <w:r>
+        <w:rPr>
+          <w:rFonts w:ascii="Verdana" w:hAnsi="Verdana" w:cs="Helvetica"/>
+          <w:color w:val="333333"/>
+          <w:sz w:val="18"/>
+          <w:szCs w:val="18"/>
+        </w:rPr>
+        <w:t>Esempio:</w:t>
       </w:r>
     </w:p>
     <w:p>
@@ -1531,7 +1248,6 @@
           <w:sz w:val="18"/>
           <w:szCs w:val="18"/>
           <w:bdr w:val="none" w:sz="0" w:space="0" w:color="auto" w:frame="1"/>
-          <w:lang w:val="en-US"/>
         </w:rPr>
       </w:pPr>
       <w:r>
@@ -1542,7 +1258,6 @@
           <w:sz w:val="18"/>
           <w:szCs w:val="18"/>
           <w:bdr w:val="none" w:sz="0" w:space="0" w:color="auto" w:frame="1"/>
-          <w:lang w:val="en-US"/>
         </w:rPr>
         <w:t>{</w:t>
       </w:r>
@@ -1567,7 +1282,6 @@
           <w:sz w:val="18"/>
           <w:szCs w:val="18"/>
           <w:bdr w:val="none" w:sz="0" w:space="0" w:color="auto" w:frame="1"/>
-          <w:lang w:val="en-US"/>
         </w:rPr>
       </w:pPr>
       <w:r>
@@ -1578,11 +1292,10 @@
           <w:sz w:val="18"/>
           <w:szCs w:val="18"/>
           <w:bdr w:val="none" w:sz="0" w:space="0" w:color="auto" w:frame="1"/>
-          <w:lang w:val="en-US"/>
-        </w:rPr>
-        <w:t xml:space="preserve">  "</w:t>
-      </w:r>
-      <w:proofErr w:type="spellStart"/>
+        </w:rPr>
+        <w:t xml:space="preserve">  "resourceType</w:t>
+      </w:r>
+      <w:proofErr w:type="gramStart"/>
       <w:r>
         <w:rPr>
           <w:rStyle w:val="CodiceHTML"/>
@@ -1591,11 +1304,10 @@
           <w:sz w:val="18"/>
           <w:szCs w:val="18"/>
           <w:bdr w:val="none" w:sz="0" w:space="0" w:color="auto" w:frame="1"/>
-          <w:lang w:val="en-US"/>
-        </w:rPr>
-        <w:t>resourceType</w:t>
-      </w:r>
-      <w:proofErr w:type="spellEnd"/>
+        </w:rPr>
+        <w:t>" :</w:t>
+      </w:r>
+      <w:proofErr w:type="gramEnd"/>
       <w:r>
         <w:rPr>
           <w:rStyle w:val="CodiceHTML"/>
@@ -1604,9 +1316,8 @@
           <w:sz w:val="18"/>
           <w:szCs w:val="18"/>
           <w:bdr w:val="none" w:sz="0" w:space="0" w:color="auto" w:frame="1"/>
-          <w:lang w:val="en-US"/>
-        </w:rPr>
-        <w:t>" : "Patient",</w:t>
+        </w:rPr>
+        <w:t xml:space="preserve"> "Patient",</w:t>
       </w:r>
     </w:p>
     <w:p>
@@ -1629,7 +1340,6 @@
           <w:sz w:val="18"/>
           <w:szCs w:val="18"/>
           <w:bdr w:val="none" w:sz="0" w:space="0" w:color="auto" w:frame="1"/>
-          <w:lang w:val="en-US"/>
         </w:rPr>
       </w:pPr>
       <w:r>
@@ -1640,7 +1350,6 @@
           <w:sz w:val="18"/>
           <w:szCs w:val="18"/>
           <w:bdr w:val="none" w:sz="0" w:space="0" w:color="auto" w:frame="1"/>
-          <w:lang w:val="en-US"/>
         </w:rPr>
         <w:lastRenderedPageBreak/>
         <w:t xml:space="preserve">       ...</w:t>
@@ -1666,7 +1375,6 @@
           <w:sz w:val="18"/>
           <w:szCs w:val="18"/>
           <w:bdr w:val="none" w:sz="0" w:space="0" w:color="auto" w:frame="1"/>
-          <w:lang w:val="en-US"/>
         </w:rPr>
       </w:pPr>
       <w:r>
@@ -1677,11 +1385,10 @@
           <w:sz w:val="18"/>
           <w:szCs w:val="18"/>
           <w:bdr w:val="none" w:sz="0" w:space="0" w:color="auto" w:frame="1"/>
-          <w:lang w:val="en-US"/>
-        </w:rPr>
-        <w:t xml:space="preserve">       "</w:t>
-      </w:r>
-      <w:proofErr w:type="spellStart"/>
+        </w:rPr>
+        <w:t xml:space="preserve">       "birthDate</w:t>
+      </w:r>
+      <w:proofErr w:type="gramStart"/>
       <w:r>
         <w:rPr>
           <w:rStyle w:val="CodiceHTML"/>
@@ -1690,23 +1397,10 @@
           <w:sz w:val="18"/>
           <w:szCs w:val="18"/>
           <w:bdr w:val="none" w:sz="0" w:space="0" w:color="auto" w:frame="1"/>
-          <w:lang w:val="en-US"/>
-        </w:rPr>
-        <w:t>birthDate</w:t>
-      </w:r>
-      <w:proofErr w:type="spellEnd"/>
-      <w:r>
-        <w:rPr>
-          <w:rStyle w:val="CodiceHTML"/>
-          <w:rFonts w:ascii="Consolas" w:hAnsi="Consolas"/>
-          <w:color w:val="333333"/>
-          <w:sz w:val="18"/>
-          <w:szCs w:val="18"/>
-          <w:bdr w:val="none" w:sz="0" w:space="0" w:color="auto" w:frame="1"/>
-          <w:lang w:val="en-US"/>
         </w:rPr>
         <w:t>":[</w:t>
       </w:r>
+      <w:proofErr w:type="gramEnd"/>
     </w:p>
     <w:p>
       <w:pPr>
@@ -1728,7 +1422,6 @@
           <w:sz w:val="18"/>
           <w:szCs w:val="18"/>
           <w:bdr w:val="none" w:sz="0" w:space="0" w:color="auto" w:frame="1"/>
-          <w:lang w:val="en-US"/>
         </w:rPr>
       </w:pPr>
       <w:r>
@@ -1739,9 +1432,32 @@
           <w:sz w:val="18"/>
           <w:szCs w:val="18"/>
           <w:bdr w:val="none" w:sz="0" w:space="0" w:color="auto" w:frame="1"/>
-          <w:lang w:val="en-US"/>
-        </w:rPr>
-        <w:t xml:space="preserve">         "extension" : [</w:t>
+        </w:rPr>
+        <w:t xml:space="preserve">         "extension</w:t>
+      </w:r>
+      <w:proofErr w:type="gramStart"/>
+      <w:r>
+        <w:rPr>
+          <w:rStyle w:val="CodiceHTML"/>
+          <w:rFonts w:ascii="Consolas" w:hAnsi="Consolas"/>
+          <w:color w:val="333333"/>
+          <w:sz w:val="18"/>
+          <w:szCs w:val="18"/>
+          <w:bdr w:val="none" w:sz="0" w:space="0" w:color="auto" w:frame="1"/>
+        </w:rPr>
+        <w:t>" :</w:t>
+      </w:r>
+      <w:proofErr w:type="gramEnd"/>
+      <w:r>
+        <w:rPr>
+          <w:rStyle w:val="CodiceHTML"/>
+          <w:rFonts w:ascii="Consolas" w:hAnsi="Consolas"/>
+          <w:color w:val="333333"/>
+          <w:sz w:val="18"/>
+          <w:szCs w:val="18"/>
+          <w:bdr w:val="none" w:sz="0" w:space="0" w:color="auto" w:frame="1"/>
+        </w:rPr>
+        <w:t xml:space="preserve"> [</w:t>
       </w:r>
     </w:p>
     <w:p>
@@ -1764,7 +1480,6 @@
           <w:sz w:val="18"/>
           <w:szCs w:val="18"/>
           <w:bdr w:val="none" w:sz="0" w:space="0" w:color="auto" w:frame="1"/>
-          <w:lang w:val="en-US"/>
         </w:rPr>
       </w:pPr>
       <w:r>
@@ -1775,11 +1490,10 @@
           <w:sz w:val="18"/>
           <w:szCs w:val="18"/>
           <w:bdr w:val="none" w:sz="0" w:space="0" w:color="auto" w:frame="1"/>
-          <w:lang w:val="en-US"/>
-        </w:rPr>
-        <w:t xml:space="preserve">         "</w:t>
-      </w:r>
-      <w:proofErr w:type="spellStart"/>
+        </w:rPr>
+        <w:t xml:space="preserve">         "url</w:t>
+      </w:r>
+      <w:proofErr w:type="gramStart"/>
       <w:r>
         <w:rPr>
           <w:rStyle w:val="CodiceHTML"/>
@@ -1788,11 +1502,10 @@
           <w:sz w:val="18"/>
           <w:szCs w:val="18"/>
           <w:bdr w:val="none" w:sz="0" w:space="0" w:color="auto" w:frame="1"/>
-          <w:lang w:val="en-US"/>
-        </w:rPr>
-        <w:t>url</w:t>
-      </w:r>
-      <w:proofErr w:type="spellEnd"/>
+        </w:rPr>
+        <w:t>" :</w:t>
+      </w:r>
+      <w:proofErr w:type="gramEnd"/>
       <w:r>
         <w:rPr>
           <w:rStyle w:val="CodiceHTML"/>
@@ -1801,35 +1514,8 @@
           <w:sz w:val="18"/>
           <w:szCs w:val="18"/>
           <w:bdr w:val="none" w:sz="0" w:space="0" w:color="auto" w:frame="1"/>
-          <w:lang w:val="en-US"/>
-        </w:rPr>
-        <w:t>" : "http://hl7.org/fhir/</w:t>
-      </w:r>
-      <w:proofErr w:type="spellStart"/>
-      <w:r>
-        <w:rPr>
-          <w:rStyle w:val="CodiceHTML"/>
-          <w:rFonts w:ascii="Consolas" w:hAnsi="Consolas"/>
-          <w:color w:val="333333"/>
-          <w:sz w:val="18"/>
-          <w:szCs w:val="18"/>
-          <w:bdr w:val="none" w:sz="0" w:space="0" w:color="auto" w:frame="1"/>
-          <w:lang w:val="en-US"/>
-        </w:rPr>
-        <w:t>StructureDefinition</w:t>
-      </w:r>
-      <w:proofErr w:type="spellEnd"/>
-      <w:r>
-        <w:rPr>
-          <w:rStyle w:val="CodiceHTML"/>
-          <w:rFonts w:ascii="Consolas" w:hAnsi="Consolas"/>
-          <w:color w:val="333333"/>
-          <w:sz w:val="18"/>
-          <w:szCs w:val="18"/>
-          <w:bdr w:val="none" w:sz="0" w:space="0" w:color="auto" w:frame="1"/>
-          <w:lang w:val="en-US"/>
-        </w:rPr>
-        <w:t>/data-absent-reason",</w:t>
+        </w:rPr>
+        <w:t xml:space="preserve"> "http://hl7.org/fhir/StructureDefinition/data-absent-reason",</w:t>
       </w:r>
     </w:p>
     <w:p>
@@ -1852,7 +1538,6 @@
           <w:sz w:val="18"/>
           <w:szCs w:val="18"/>
           <w:bdr w:val="none" w:sz="0" w:space="0" w:color="auto" w:frame="1"/>
-          <w:lang w:val="en-US"/>
         </w:rPr>
       </w:pPr>
       <w:r>
@@ -1863,10 +1548,10 @@
           <w:sz w:val="18"/>
           <w:szCs w:val="18"/>
           <w:bdr w:val="none" w:sz="0" w:space="0" w:color="auto" w:frame="1"/>
-          <w:lang w:val="en-US"/>
-        </w:rPr>
-        <w:t xml:space="preserve">         </w:t>
-      </w:r>
+        </w:rPr>
+        <w:t xml:space="preserve">         "valueCode</w:t>
+      </w:r>
+      <w:proofErr w:type="gramStart"/>
       <w:r>
         <w:rPr>
           <w:rStyle w:val="CodiceHTML"/>
@@ -1875,11 +1560,10 @@
           <w:sz w:val="18"/>
           <w:szCs w:val="18"/>
           <w:bdr w:val="none" w:sz="0" w:space="0" w:color="auto" w:frame="1"/>
-          <w:lang w:val="en-US"/>
-        </w:rPr>
-        <w:t>"</w:t>
-      </w:r>
-      <w:proofErr w:type="spellStart"/>
+        </w:rPr>
+        <w:t>" :</w:t>
+      </w:r>
+      <w:proofErr w:type="gramEnd"/>
       <w:r>
         <w:rPr>
           <w:rStyle w:val="CodiceHTML"/>
@@ -1888,22 +1572,8 @@
           <w:sz w:val="18"/>
           <w:szCs w:val="18"/>
           <w:bdr w:val="none" w:sz="0" w:space="0" w:color="auto" w:frame="1"/>
-          <w:lang w:val="en-US"/>
-        </w:rPr>
-        <w:t>valueCode</w:t>
-      </w:r>
-      <w:proofErr w:type="spellEnd"/>
-      <w:r>
-        <w:rPr>
-          <w:rStyle w:val="CodiceHTML"/>
-          <w:rFonts w:ascii="Consolas" w:hAnsi="Consolas"/>
-          <w:color w:val="333333"/>
-          <w:sz w:val="18"/>
-          <w:szCs w:val="18"/>
-          <w:bdr w:val="none" w:sz="0" w:space="0" w:color="auto" w:frame="1"/>
-          <w:lang w:val="en-US"/>
-        </w:rPr>
-        <w:t>" : "unknown"</w:t>
+        </w:rPr>
+        <w:t xml:space="preserve"> "unknown"</w:t>
       </w:r>
     </w:p>
     <w:p>
@@ -1936,20 +1606,8 @@
           <w:sz w:val="18"/>
           <w:szCs w:val="18"/>
           <w:bdr w:val="none" w:sz="0" w:space="0" w:color="auto" w:frame="1"/>
-          <w:lang w:val="en-US"/>
-        </w:rPr>
-        <w:t xml:space="preserve">          </w:t>
-      </w:r>
-      <w:r>
-        <w:rPr>
-          <w:rStyle w:val="CodiceHTML"/>
-          <w:rFonts w:ascii="Consolas" w:hAnsi="Consolas"/>
-          <w:color w:val="333333"/>
-          <w:sz w:val="18"/>
-          <w:szCs w:val="18"/>
-          <w:bdr w:val="none" w:sz="0" w:space="0" w:color="auto" w:frame="1"/>
-        </w:rPr>
-        <w:t>]</w:t>
+        </w:rPr>
+        <w:t xml:space="preserve">          ]</w:t>
       </w:r>
     </w:p>
     <w:p>
@@ -2125,7 +1783,7 @@
           <w:szCs w:val="18"/>
           <w:lang w:val="en-US"/>
         </w:rPr>
-        <w:t xml:space="preserve">binding strengths </w:t>
+        <w:t xml:space="preserve">binding strength </w:t>
       </w:r>
       <w:r>
         <w:rPr>
@@ -2169,6 +1827,7 @@
         </w:rPr>
         <w:t>, or </w:t>
       </w:r>
+      <w:proofErr w:type="gramStart"/>
       <w:r>
         <w:rPr>
           <w:rStyle w:val="Enfasicorsivo"/>
@@ -2191,6 +1850,7 @@
         <w:t>  (</w:t>
       </w:r>
       <w:proofErr w:type="spellStart"/>
+      <w:proofErr w:type="gramEnd"/>
       <w:r>
         <w:rPr>
           <w:rFonts w:ascii="Verdana" w:hAnsi="Verdana" w:cs="Helvetica"/>
@@ -2235,25 +1895,7 @@
           <w:sz w:val="18"/>
           <w:szCs w:val="18"/>
         </w:rPr>
-        <w:t xml:space="preserve">se i sistemi di origine hanno testo ma nessun dato codificato, </w:t>
-      </w:r>
-      <w:r>
-        <w:rPr>
-          <w:rFonts w:ascii="Verdana" w:hAnsi="Verdana" w:cs="Helvetica"/>
-          <w:color w:val="333333"/>
-          <w:sz w:val="18"/>
-          <w:szCs w:val="18"/>
-        </w:rPr>
-        <w:t xml:space="preserve">allora si usa il </w:t>
-      </w:r>
-      <w:r>
-        <w:rPr>
-          <w:rFonts w:ascii="Verdana" w:hAnsi="Verdana" w:cs="Helvetica"/>
-          <w:color w:val="333333"/>
-          <w:sz w:val="18"/>
-          <w:szCs w:val="18"/>
-        </w:rPr>
-        <w:t xml:space="preserve">solo elemento </w:t>
+        <w:t xml:space="preserve">se i sistemi di origine hanno testo ma nessun dato codificato, allora si usa il solo elemento </w:t>
       </w:r>
       <w:r>
         <w:rPr>
@@ -2298,34 +1940,7 @@
           <w:sz w:val="18"/>
           <w:szCs w:val="18"/>
         </w:rPr>
-        <w:t xml:space="preserve">Se invece </w:t>
-      </w:r>
-      <w:r>
-        <w:rPr>
-          <w:rFonts w:ascii="Verdana" w:hAnsi="Verdana" w:cs="Helvetica"/>
-          <w:color w:val="333333"/>
-          <w:sz w:val="18"/>
-          <w:szCs w:val="18"/>
-        </w:rPr>
-        <w:t xml:space="preserve">non è disponibile </w:t>
-      </w:r>
-      <w:r>
-        <w:rPr>
-          <w:rFonts w:ascii="Verdana" w:hAnsi="Verdana" w:cs="Helvetica"/>
-          <w:color w:val="333333"/>
-          <w:sz w:val="18"/>
-          <w:szCs w:val="18"/>
-        </w:rPr>
-        <w:t xml:space="preserve">né testo né dati codificati che rappresentano concetti reali (cioè </w:t>
-      </w:r>
-      <w:r>
-        <w:rPr>
-          <w:rFonts w:ascii="Verdana" w:hAnsi="Verdana" w:cs="Helvetica"/>
-          <w:color w:val="333333"/>
-          <w:sz w:val="18"/>
-          <w:szCs w:val="18"/>
-        </w:rPr>
-        <w:t>non codici di eccezione):</w:t>
+        <w:t>Se invece non è disponibile né testo né dati codificati che rappresentano concetti reali (cioè non codici di eccezione):</w:t>
       </w:r>
     </w:p>
     <w:p>
@@ -2350,16 +1965,7 @@
           <w:sz w:val="18"/>
           <w:szCs w:val="18"/>
         </w:rPr>
-        <w:t>u</w:t>
-      </w:r>
-      <w:r>
-        <w:rPr>
-          <w:rFonts w:ascii="Verdana" w:hAnsi="Verdana" w:cs="Helvetica"/>
-          <w:color w:val="333333"/>
-          <w:sz w:val="18"/>
-          <w:szCs w:val="18"/>
-        </w:rPr>
-        <w:t xml:space="preserve">sare il codice di eccezione </w:t>
+        <w:t xml:space="preserve">usare il codice di eccezione </w:t>
       </w:r>
       <w:r>
         <w:rPr>
@@ -2395,36 +2001,16 @@
           <w:sz w:val="18"/>
           <w:szCs w:val="18"/>
         </w:rPr>
-        <w:t>in</w:t>
-      </w:r>
-      <w:r>
-        <w:rPr>
-          <w:rFonts w:ascii="Verdana" w:hAnsi="Verdana" w:cs="Helvetica"/>
-          <w:color w:val="333333"/>
-          <w:sz w:val="18"/>
-          <w:szCs w:val="18"/>
-        </w:rPr>
-        <w:t xml:space="preserve">cluso nel </w:t>
-      </w:r>
-      <w:proofErr w:type="spellStart"/>
-      <w:r>
-        <w:rPr>
-          <w:rFonts w:ascii="Verdana" w:hAnsi="Verdana" w:cs="Helvetica"/>
-          <w:color w:val="333333"/>
-          <w:sz w:val="18"/>
-          <w:szCs w:val="18"/>
-        </w:rPr>
-        <w:t>value</w:t>
-      </w:r>
-      <w:proofErr w:type="spellEnd"/>
-      <w:r>
-        <w:rPr>
-          <w:rFonts w:ascii="Verdana" w:hAnsi="Verdana" w:cs="Helvetica"/>
-          <w:color w:val="333333"/>
-          <w:sz w:val="18"/>
-          <w:szCs w:val="18"/>
-        </w:rPr>
-        <w:t xml:space="preserve"> set </w:t>
+        <w:t xml:space="preserve">incluso nel </w:t>
+      </w:r>
+      <w:r>
+        <w:rPr>
+          <w:rFonts w:ascii="Verdana" w:hAnsi="Verdana" w:cs="Helvetica"/>
+          <w:color w:val="333333"/>
+          <w:sz w:val="18"/>
+          <w:szCs w:val="18"/>
+        </w:rPr>
+        <w:t xml:space="preserve">value set </w:t>
       </w:r>
       <w:r>
         <w:rPr>
@@ -2476,65 +2062,25 @@
           <w:sz w:val="18"/>
           <w:szCs w:val="18"/>
         </w:rPr>
-        <w:t xml:space="preserve"> </w:t>
-      </w:r>
-      <w:proofErr w:type="spellStart"/>
-      <w:r>
-        <w:rPr>
-          <w:rFonts w:ascii="Verdana" w:hAnsi="Verdana" w:cs="Helvetica"/>
-          <w:color w:val="333333"/>
-          <w:sz w:val="18"/>
-          <w:szCs w:val="18"/>
-        </w:rPr>
-        <w:t>DataAbsentReason</w:t>
-      </w:r>
-      <w:proofErr w:type="spellEnd"/>
-      <w:r>
-        <w:rPr>
-          <w:rFonts w:ascii="Verdana" w:hAnsi="Verdana" w:cs="Helvetica"/>
-          <w:color w:val="333333"/>
-          <w:sz w:val="18"/>
-          <w:szCs w:val="18"/>
-        </w:rPr>
-        <w:t xml:space="preserve">, se il </w:t>
-      </w:r>
-      <w:proofErr w:type="spellStart"/>
-      <w:r>
-        <w:rPr>
-          <w:rFonts w:ascii="Verdana" w:hAnsi="Verdana" w:cs="Helvetica"/>
-          <w:color w:val="333333"/>
-          <w:sz w:val="18"/>
-          <w:szCs w:val="18"/>
-        </w:rPr>
-        <w:t>value</w:t>
-      </w:r>
-      <w:proofErr w:type="spellEnd"/>
-      <w:r>
-        <w:rPr>
-          <w:rFonts w:ascii="Verdana" w:hAnsi="Verdana" w:cs="Helvetica"/>
-          <w:color w:val="333333"/>
-          <w:sz w:val="18"/>
-          <w:szCs w:val="18"/>
-        </w:rPr>
-        <w:t xml:space="preserve"> set </w:t>
-      </w:r>
-      <w:r>
-        <w:rPr>
-          <w:rFonts w:ascii="Verdana" w:hAnsi="Verdana" w:cs="Helvetica"/>
-          <w:color w:val="333333"/>
-          <w:sz w:val="18"/>
-          <w:szCs w:val="18"/>
-        </w:rPr>
-        <w:t>no</w:t>
-      </w:r>
-      <w:r>
-        <w:rPr>
-          <w:rFonts w:ascii="Verdana" w:hAnsi="Verdana" w:cs="Helvetica"/>
-          <w:color w:val="333333"/>
-          <w:sz w:val="18"/>
-          <w:szCs w:val="18"/>
-        </w:rPr>
-        <w:t>n ha codici di eccezione</w:t>
+        <w:t xml:space="preserve"> DataAbsentReason, se il </w:t>
+      </w:r>
+      <w:r>
+        <w:rPr>
+          <w:rFonts w:ascii="Verdana" w:hAnsi="Verdana" w:cs="Helvetica"/>
+          <w:color w:val="333333"/>
+          <w:sz w:val="18"/>
+          <w:szCs w:val="18"/>
+        </w:rPr>
+        <w:t xml:space="preserve">value set </w:t>
+      </w:r>
+      <w:r>
+        <w:rPr>
+          <w:rFonts w:ascii="Verdana" w:hAnsi="Verdana" w:cs="Helvetica"/>
+          <w:color w:val="333333"/>
+          <w:sz w:val="18"/>
+          <w:szCs w:val="18"/>
+        </w:rPr>
+        <w:t>non ha codici di eccezione</w:t>
       </w:r>
       <w:r>
         <w:rPr>
@@ -2560,7 +2106,6 @@
           <w:color w:val="333333"/>
           <w:sz w:val="18"/>
           <w:szCs w:val="18"/>
-          <w:lang w:val="en-US"/>
         </w:rPr>
       </w:pPr>
       <w:r>
@@ -2570,7 +2115,6 @@
           <w:color w:val="333333"/>
           <w:sz w:val="18"/>
           <w:szCs w:val="18"/>
-          <w:lang w:val="en-US"/>
         </w:rPr>
         <w:t>required</w:t>
       </w:r>
@@ -2580,31 +2124,8 @@
           <w:color w:val="333333"/>
           <w:sz w:val="18"/>
           <w:szCs w:val="18"/>
-          <w:lang w:val="en-US"/>
-        </w:rPr>
-        <w:t> binding strength (</w:t>
-      </w:r>
-      <w:proofErr w:type="spellStart"/>
-      <w:r>
-        <w:rPr>
-          <w:rFonts w:ascii="Verdana" w:hAnsi="Verdana" w:cs="Helvetica"/>
-          <w:color w:val="333333"/>
-          <w:sz w:val="18"/>
-          <w:szCs w:val="18"/>
-          <w:lang w:val="en-US"/>
-        </w:rPr>
-        <w:t>CodeableConcept</w:t>
-      </w:r>
-      <w:proofErr w:type="spellEnd"/>
-      <w:r>
-        <w:rPr>
-          <w:rFonts w:ascii="Verdana" w:hAnsi="Verdana" w:cs="Helvetica"/>
-          <w:color w:val="333333"/>
-          <w:sz w:val="18"/>
-          <w:szCs w:val="18"/>
-          <w:lang w:val="en-US"/>
-        </w:rPr>
-        <w:t xml:space="preserve"> or code datatypes):</w:t>
+        </w:rPr>
+        <w:t> binding strength (CodeableConcept or code datatypes):</w:t>
       </w:r>
     </w:p>
     <w:p>
@@ -2624,27 +2145,7 @@
           <w:sz w:val="18"/>
           <w:szCs w:val="18"/>
         </w:rPr>
-        <w:t xml:space="preserve">usare il codice di eccezione appropriato incluso nel </w:t>
-      </w:r>
-      <w:proofErr w:type="spellStart"/>
-      <w:r>
-        <w:rPr>
-          <w:rFonts w:ascii="Verdana" w:hAnsi="Verdana" w:cs="Helvetica"/>
-          <w:color w:val="333333"/>
-          <w:sz w:val="18"/>
-          <w:szCs w:val="18"/>
-        </w:rPr>
-        <w:t>value</w:t>
-      </w:r>
-      <w:proofErr w:type="spellEnd"/>
-      <w:r>
-        <w:rPr>
-          <w:rFonts w:ascii="Verdana" w:hAnsi="Verdana" w:cs="Helvetica"/>
-          <w:color w:val="333333"/>
-          <w:sz w:val="18"/>
-          <w:szCs w:val="18"/>
-        </w:rPr>
-        <w:t xml:space="preserve"> set</w:t>
+        <w:t>usare il codice di eccezione appropriato incluso nel value set</w:t>
       </w:r>
     </w:p>
     <w:p>
@@ -2657,19 +2158,12 @@
       <w:pPr>
         <w:pStyle w:val="Titolo3"/>
       </w:pPr>
-      <w:proofErr w:type="spellStart"/>
-      <w:r>
-        <w:t>Intepretazione</w:t>
-      </w:r>
-      <w:proofErr w:type="spellEnd"/>
-      <w:r>
-        <w:t xml:space="preserve"> dello </w:t>
-      </w:r>
-      <w:proofErr w:type="spellStart"/>
-      <w:r>
-        <w:t>slicing</w:t>
-      </w:r>
-      <w:proofErr w:type="spellEnd"/>
+      <w:r>
+        <w:t>Interpretazione</w:t>
+      </w:r>
+      <w:r>
+        <w:t xml:space="preserve"> dello slicing</w:t>
+      </w:r>
     </w:p>
     <w:p>
       <w:pPr>
@@ -2679,20 +2173,14 @@
         <w:t>O</w:t>
       </w:r>
       <w:r>
-        <w:t xml:space="preserve">pen </w:t>
-      </w:r>
-      <w:proofErr w:type="spellStart"/>
-      <w:r>
-        <w:t>slicing</w:t>
-      </w:r>
-      <w:proofErr w:type="spellEnd"/>
+        <w:t>pen slicing</w:t>
+      </w:r>
     </w:p>
     <w:p>
       <w:r>
         <w:t xml:space="preserve">Una delle funzionalità importanti e utili della profilazione FHIR è lo </w:t>
       </w:r>
       <w:hyperlink r:id="rId8" w:anchor="slicing" w:history="1">
-        <w:proofErr w:type="spellStart"/>
         <w:r>
           <w:rPr>
             <w:rStyle w:val="Collegamentoipertestuale"/>
@@ -2702,7 +2190,6 @@
           </w:rPr>
           <w:t>slicing</w:t>
         </w:r>
-        <w:proofErr w:type="spellEnd"/>
       </w:hyperlink>
       <w:r>
         <w:rPr>
@@ -2714,72 +2201,28 @@
         <w:t>,</w:t>
       </w:r>
       <w:r>
+        <w:t xml:space="preserve"> attraverso cui è possibile definire più insiemi di vincoli per un caso d'uso specifico per un elemento od un gruppo di elementi complessi di una risorsa. Lo slicing può essere utilizzato con elementi ripetitivi, </w:t>
+      </w:r>
+      <w:r>
+        <w:t xml:space="preserve">type choice </w:t>
+      </w:r>
+      <w:r>
+        <w:t>o</w:t>
+      </w:r>
+      <w:r>
+        <w:t>d</w:t>
+      </w:r>
+      <w:r>
         <w:t xml:space="preserve"> </w:t>
       </w:r>
       <w:r>
-        <w:t xml:space="preserve">attraverso cui </w:t>
-      </w:r>
-      <w:r>
-        <w:t>è possibile definire più insiemi di vincoli per un caso d'uso specifico per un elemento o</w:t>
-      </w:r>
-      <w:r>
-        <w:t>d</w:t>
-      </w:r>
-      <w:r>
-        <w:t xml:space="preserve"> un gruppo di elementi complessi </w:t>
-      </w:r>
-      <w:r>
-        <w:t>di una risorsa. L</w:t>
-      </w:r>
-      <w:r>
-        <w:t xml:space="preserve">o </w:t>
-      </w:r>
-      <w:proofErr w:type="spellStart"/>
-      <w:r>
-        <w:t>slicing</w:t>
-      </w:r>
-      <w:proofErr w:type="spellEnd"/>
-      <w:r>
-        <w:t xml:space="preserve"> può essere utilizzato con elementi ripetitivi, </w:t>
-      </w:r>
-      <w:proofErr w:type="spellStart"/>
-      <w:r>
-        <w:t>type</w:t>
-      </w:r>
-      <w:proofErr w:type="spellEnd"/>
-      <w:r>
-        <w:t xml:space="preserve"> </w:t>
-      </w:r>
-      <w:proofErr w:type="spellStart"/>
-      <w:r>
-        <w:t>choice</w:t>
-      </w:r>
-      <w:proofErr w:type="spellEnd"/>
-      <w:r>
-        <w:t xml:space="preserve"> </w:t>
-      </w:r>
-      <w:r>
-        <w:t>o</w:t>
-      </w:r>
-      <w:r>
-        <w:t>d</w:t>
-      </w:r>
-      <w:r>
-        <w:t xml:space="preserve"> </w:t>
-      </w:r>
-      <w:r>
         <w:t xml:space="preserve">elementi </w:t>
       </w:r>
       <w:r>
         <w:t xml:space="preserve">non ripetitivi. La maggior parte delle </w:t>
       </w:r>
-      <w:proofErr w:type="spellStart"/>
-      <w:r>
-        <w:t>slices</w:t>
-      </w:r>
-      <w:proofErr w:type="spellEnd"/>
-      <w:r>
-        <w:t xml:space="preserve"> </w:t>
+      <w:r>
+        <w:t xml:space="preserve">slices </w:t>
       </w:r>
       <w:r>
         <w:t xml:space="preserve">specificate in questa guida </w:t>
@@ -2805,7 +2248,6 @@
       <w:r>
         <w:t xml:space="preserve">lo </w:t>
       </w:r>
-      <w:proofErr w:type="spellStart"/>
       <w:r>
         <w:rPr>
           <w:rStyle w:val="CodiceHTML"/>
@@ -2815,25 +2257,9 @@
           <w:szCs w:val="18"/>
           <w:shd w:val="clear" w:color="auto" w:fill="F9F2F4"/>
         </w:rPr>
-        <w:t>slicing.rules</w:t>
-      </w:r>
-      <w:proofErr w:type="spellEnd"/>
-      <w:r>
-        <w:rPr>
-          <w:rFonts w:ascii="Verdana" w:hAnsi="Verdana"/>
-          <w:color w:val="333333"/>
-          <w:sz w:val="18"/>
-          <w:szCs w:val="18"/>
-        </w:rPr>
-        <w:t> </w:t>
-      </w:r>
-      <w:r>
-        <w:t xml:space="preserve"> </w:t>
-      </w:r>
-      <w:r>
-        <w:t xml:space="preserve">non è </w:t>
-      </w:r>
-      <w:proofErr w:type="spellStart"/>
+        <w:t>slicing.</w:t>
+      </w:r>
+      <w:proofErr w:type="gramStart"/>
       <w:r>
         <w:rPr>
           <w:rStyle w:val="CodiceHTML"/>
@@ -2843,19 +2269,43 @@
           <w:szCs w:val="18"/>
           <w:shd w:val="clear" w:color="auto" w:fill="F9F2F4"/>
         </w:rPr>
+        <w:t>rules</w:t>
+      </w:r>
+      <w:r>
+        <w:rPr>
+          <w:rFonts w:ascii="Verdana" w:hAnsi="Verdana"/>
+          <w:color w:val="333333"/>
+          <w:sz w:val="18"/>
+          <w:szCs w:val="18"/>
+        </w:rPr>
+        <w:t> </w:t>
+      </w:r>
+      <w:r>
+        <w:t xml:space="preserve"> </w:t>
+      </w:r>
+      <w:r>
+        <w:t>non</w:t>
+      </w:r>
+      <w:proofErr w:type="gramEnd"/>
+      <w:r>
+        <w:t xml:space="preserve"> è </w:t>
+      </w:r>
+      <w:r>
+        <w:rPr>
+          <w:rStyle w:val="CodiceHTML"/>
+          <w:rFonts w:ascii="Consolas" w:eastAsiaTheme="minorHAnsi" w:hAnsi="Consolas"/>
+          <w:color w:val="005C00"/>
+          <w:sz w:val="18"/>
+          <w:szCs w:val="18"/>
+          <w:shd w:val="clear" w:color="auto" w:fill="F9F2F4"/>
+        </w:rPr>
         <w:t>closed</w:t>
       </w:r>
-      <w:proofErr w:type="spellEnd"/>
       <w:r>
         <w:t xml:space="preserve">), il che significa che è possibile che istanze di risorse con elementi che non corrispondono a nessuna delle </w:t>
       </w:r>
-      <w:proofErr w:type="spellStart"/>
-      <w:r>
-        <w:t>slice</w:t>
-      </w:r>
-      <w:proofErr w:type="spellEnd"/>
-      <w:r>
-        <w:t xml:space="preserve"> </w:t>
+      <w:r>
+        <w:t xml:space="preserve">slice </w:t>
       </w:r>
       <w:r>
         <w:t>definite siano ancora conformi al profilo</w:t>
@@ -2886,7 +2336,7 @@
           <w:sz w:val="18"/>
           <w:szCs w:val="18"/>
         </w:rPr>
-        <w:t xml:space="preserve">Avere questo chiaro è importante per comprendere correttamente i profili pubblicati, in particolare quelli che usano </w:t>
+        <w:t xml:space="preserve">Avere questo chiaro è importante per comprendere correttamente i profili pubblicati, in particolare quelli che usano il </w:t>
       </w:r>
       <w:r>
         <w:rPr>
@@ -2895,9 +2345,8 @@
           <w:sz w:val="18"/>
           <w:szCs w:val="18"/>
         </w:rPr>
-        <w:t xml:space="preserve">il </w:t>
-      </w:r>
-      <w:proofErr w:type="spellStart"/>
+        <w:t xml:space="preserve">value set binding for </w:t>
+      </w:r>
       <w:r>
         <w:rPr>
           <w:rFonts w:ascii="Verdana" w:hAnsi="Verdana"/>
@@ -2905,9 +2354,8 @@
           <w:sz w:val="18"/>
           <w:szCs w:val="18"/>
         </w:rPr>
-        <w:t>value</w:t>
-      </w:r>
-      <w:proofErr w:type="spellEnd"/>
+        <w:t xml:space="preserve">discriminare le </w:t>
+      </w:r>
       <w:r>
         <w:rPr>
           <w:rFonts w:ascii="Verdana" w:hAnsi="Verdana"/>
@@ -2915,56 +2363,7 @@
           <w:sz w:val="18"/>
           <w:szCs w:val="18"/>
         </w:rPr>
-        <w:t xml:space="preserve"> set </w:t>
-      </w:r>
-      <w:proofErr w:type="spellStart"/>
-      <w:r>
-        <w:rPr>
-          <w:rFonts w:ascii="Verdana" w:hAnsi="Verdana"/>
-          <w:color w:val="333333"/>
-          <w:sz w:val="18"/>
-          <w:szCs w:val="18"/>
-        </w:rPr>
-        <w:t>binding</w:t>
-      </w:r>
-      <w:proofErr w:type="spellEnd"/>
-      <w:r>
-        <w:rPr>
-          <w:rFonts w:ascii="Verdana" w:hAnsi="Verdana"/>
-          <w:color w:val="333333"/>
-          <w:sz w:val="18"/>
-          <w:szCs w:val="18"/>
-        </w:rPr>
-        <w:t xml:space="preserve"> for </w:t>
-      </w:r>
-      <w:r>
-        <w:rPr>
-          <w:rFonts w:ascii="Verdana" w:hAnsi="Verdana"/>
-          <w:color w:val="333333"/>
-          <w:sz w:val="18"/>
-          <w:szCs w:val="18"/>
-        </w:rPr>
-        <w:t xml:space="preserve">discriminare le </w:t>
-      </w:r>
-      <w:proofErr w:type="spellStart"/>
-      <w:r>
-        <w:rPr>
-          <w:rFonts w:ascii="Verdana" w:hAnsi="Verdana"/>
-          <w:color w:val="333333"/>
-          <w:sz w:val="18"/>
-          <w:szCs w:val="18"/>
-        </w:rPr>
-        <w:t>slices</w:t>
-      </w:r>
-      <w:proofErr w:type="spellEnd"/>
-      <w:r>
-        <w:rPr>
-          <w:rFonts w:ascii="Verdana" w:hAnsi="Verdana"/>
-          <w:color w:val="333333"/>
-          <w:sz w:val="18"/>
-          <w:szCs w:val="18"/>
-        </w:rPr>
-        <w:t>.</w:t>
+        <w:t>slices.</w:t>
       </w:r>
     </w:p>
     <w:p>
@@ -2986,76 +2385,8 @@
           <w:sz w:val="18"/>
           <w:szCs w:val="18"/>
         </w:rPr>
-        <w:t xml:space="preserve">In questi casi, infatti, è consentito utilizzare </w:t>
-      </w:r>
-      <w:proofErr w:type="spellStart"/>
-      <w:r>
-        <w:rPr>
-          <w:rFonts w:ascii="Verdana" w:hAnsi="Verdana"/>
-          <w:color w:val="333333"/>
-          <w:sz w:val="18"/>
-          <w:szCs w:val="18"/>
-        </w:rPr>
-        <w:t>value</w:t>
-      </w:r>
-      <w:proofErr w:type="spellEnd"/>
-      <w:r>
-        <w:rPr>
-          <w:rFonts w:ascii="Verdana" w:hAnsi="Verdana"/>
-          <w:color w:val="333333"/>
-          <w:sz w:val="18"/>
-          <w:szCs w:val="18"/>
-        </w:rPr>
-        <w:t xml:space="preserve"> set o code systems </w:t>
-      </w:r>
-      <w:r>
-        <w:rPr>
-          <w:rFonts w:ascii="Verdana" w:hAnsi="Verdana"/>
-          <w:color w:val="333333"/>
-          <w:sz w:val="18"/>
-          <w:szCs w:val="18"/>
-        </w:rPr>
-        <w:t xml:space="preserve">alternativi che non sono </w:t>
-      </w:r>
-      <w:r>
-        <w:rPr>
-          <w:rFonts w:ascii="Verdana" w:hAnsi="Verdana"/>
-          <w:color w:val="333333"/>
-          <w:sz w:val="18"/>
-          <w:szCs w:val="18"/>
-        </w:rPr>
-        <w:t xml:space="preserve">quelli indicati nelle </w:t>
-      </w:r>
-      <w:proofErr w:type="spellStart"/>
-      <w:r>
-        <w:rPr>
-          <w:rFonts w:ascii="Verdana" w:hAnsi="Verdana"/>
-          <w:color w:val="333333"/>
-          <w:sz w:val="18"/>
-          <w:szCs w:val="18"/>
-        </w:rPr>
-        <w:t>slice</w:t>
-      </w:r>
-      <w:proofErr w:type="spellEnd"/>
-      <w:r>
-        <w:rPr>
-          <w:rFonts w:ascii="Verdana" w:hAnsi="Verdana"/>
-          <w:color w:val="333333"/>
-          <w:sz w:val="18"/>
-          <w:szCs w:val="18"/>
-        </w:rPr>
-        <w:t xml:space="preserve"> come </w:t>
-      </w:r>
-      <w:r>
-        <w:rPr>
-          <w:rFonts w:ascii="Verdana" w:hAnsi="Verdana"/>
-          <w:color w:val="333333"/>
-          <w:sz w:val="18"/>
-          <w:szCs w:val="18"/>
-        </w:rPr>
-        <w:t>"</w:t>
-      </w:r>
-      <w:proofErr w:type="spellStart"/>
+        <w:t>In questi casi, infatti, è consentito utilizzare value set o code systems alternativi che non sono quelli indicati nelle slice come "</w:t>
+      </w:r>
       <w:r>
         <w:rPr>
           <w:rFonts w:ascii="Verdana" w:hAnsi="Verdana"/>
@@ -3067,7 +2398,6 @@
         </w:rPr>
         <w:t>required</w:t>
       </w:r>
-      <w:proofErr w:type="spellEnd"/>
       <w:r>
         <w:rPr>
           <w:rFonts w:ascii="Verdana" w:hAnsi="Verdana"/>
@@ -3088,7 +2418,6 @@
           <w:color w:val="333333"/>
           <w:sz w:val="18"/>
           <w:szCs w:val="18"/>
-          <w:lang w:val="en-US"/>
         </w:rPr>
       </w:pPr>
       <w:r>
@@ -3098,9 +2427,8 @@
           <w:sz w:val="18"/>
           <w:szCs w:val="18"/>
         </w:rPr>
-        <w:t xml:space="preserve">Prendiamo come esempio lo </w:t>
-      </w:r>
-      <w:proofErr w:type="spellStart"/>
+        <w:t xml:space="preserve">Prendiamo come esempio lo slicing del </w:t>
+      </w:r>
       <w:r>
         <w:rPr>
           <w:rFonts w:ascii="Verdana" w:hAnsi="Verdana"/>
@@ -3108,9 +2436,8 @@
           <w:sz w:val="18"/>
           <w:szCs w:val="18"/>
         </w:rPr>
-        <w:t>sclicing</w:t>
-      </w:r>
-      <w:proofErr w:type="spellEnd"/>
+        <w:t xml:space="preserve">Condition.code </w:t>
+      </w:r>
       <w:r>
         <w:rPr>
           <w:rFonts w:ascii="Verdana" w:hAnsi="Verdana"/>
@@ -3118,39 +2445,9 @@
           <w:sz w:val="18"/>
           <w:szCs w:val="18"/>
         </w:rPr>
-        <w:t xml:space="preserve"> del </w:t>
-      </w:r>
-      <w:proofErr w:type="spellStart"/>
-      <w:r>
-        <w:rPr>
-          <w:rFonts w:ascii="Verdana" w:hAnsi="Verdana"/>
-          <w:color w:val="333333"/>
-          <w:sz w:val="18"/>
-          <w:szCs w:val="18"/>
-        </w:rPr>
-        <w:t>Condition.code</w:t>
-      </w:r>
-      <w:proofErr w:type="spellEnd"/>
-      <w:r>
-        <w:rPr>
-          <w:rFonts w:ascii="Verdana" w:hAnsi="Verdana"/>
-          <w:color w:val="333333"/>
-          <w:sz w:val="18"/>
-          <w:szCs w:val="18"/>
-        </w:rPr>
-        <w:t xml:space="preserve"> </w:t>
-      </w:r>
-      <w:r>
-        <w:rPr>
-          <w:rFonts w:ascii="Verdana" w:hAnsi="Verdana"/>
-          <w:color w:val="333333"/>
-          <w:sz w:val="18"/>
-          <w:szCs w:val="18"/>
-        </w:rPr>
         <w:t xml:space="preserve">nel profilo </w:t>
       </w:r>
       <w:hyperlink r:id="rId9" w:history="1">
-        <w:proofErr w:type="spellStart"/>
         <w:r>
           <w:rPr>
             <w:rStyle w:val="Collegamentoipertestuale"/>
@@ -3160,7 +2457,6 @@
           </w:rPr>
           <w:t>Condition-uv-ips</w:t>
         </w:r>
-        <w:proofErr w:type="spellEnd"/>
       </w:hyperlink>
       <w:r>
         <w:rPr>
@@ -3171,133 +2467,39 @@
         </w:rPr>
         <w:t xml:space="preserve">. </w:t>
       </w:r>
-      <w:proofErr w:type="spellStart"/>
       <w:r>
         <w:rPr>
           <w:rFonts w:ascii="Verdana" w:hAnsi="Verdana"/>
           <w:color w:val="333333"/>
           <w:sz w:val="18"/>
           <w:szCs w:val="18"/>
-          <w:lang w:val="en-US"/>
-        </w:rPr>
-        <w:t>Questo</w:t>
-      </w:r>
-      <w:proofErr w:type="spellEnd"/>
+        </w:rPr>
+        <w:t xml:space="preserve">Questo profilo specifica due </w:t>
+      </w:r>
       <w:r>
         <w:rPr>
           <w:rFonts w:ascii="Verdana" w:hAnsi="Verdana"/>
           <w:color w:val="333333"/>
           <w:sz w:val="18"/>
           <w:szCs w:val="18"/>
-          <w:lang w:val="en-US"/>
-        </w:rPr>
-        <w:t xml:space="preserve"> </w:t>
-      </w:r>
-      <w:proofErr w:type="spellStart"/>
+        </w:rPr>
+        <w:t xml:space="preserve">slices </w:t>
+      </w:r>
       <w:r>
         <w:rPr>
           <w:rFonts w:ascii="Verdana" w:hAnsi="Verdana"/>
           <w:color w:val="333333"/>
           <w:sz w:val="18"/>
           <w:szCs w:val="18"/>
-          <w:lang w:val="en-US"/>
-        </w:rPr>
-        <w:t>profilo</w:t>
-      </w:r>
-      <w:proofErr w:type="spellEnd"/>
+        </w:rPr>
+        <w:t>per questo elemento</w:t>
+      </w:r>
       <w:r>
         <w:rPr>
           <w:rFonts w:ascii="Verdana" w:hAnsi="Verdana"/>
           <w:color w:val="333333"/>
           <w:sz w:val="18"/>
           <w:szCs w:val="18"/>
-          <w:lang w:val="en-US"/>
-        </w:rPr>
-        <w:t xml:space="preserve"> </w:t>
-      </w:r>
-      <w:proofErr w:type="spellStart"/>
-      <w:r>
-        <w:rPr>
-          <w:rFonts w:ascii="Verdana" w:hAnsi="Verdana"/>
-          <w:color w:val="333333"/>
-          <w:sz w:val="18"/>
-          <w:szCs w:val="18"/>
-          <w:lang w:val="en-US"/>
-        </w:rPr>
-        <w:t>specifica</w:t>
-      </w:r>
-      <w:proofErr w:type="spellEnd"/>
-      <w:r>
-        <w:rPr>
-          <w:rFonts w:ascii="Verdana" w:hAnsi="Verdana"/>
-          <w:color w:val="333333"/>
-          <w:sz w:val="18"/>
-          <w:szCs w:val="18"/>
-          <w:lang w:val="en-US"/>
-        </w:rPr>
-        <w:t xml:space="preserve"> due </w:t>
-      </w:r>
-      <w:r>
-        <w:rPr>
-          <w:rFonts w:ascii="Verdana" w:hAnsi="Verdana"/>
-          <w:color w:val="333333"/>
-          <w:sz w:val="18"/>
-          <w:szCs w:val="18"/>
-          <w:lang w:val="en-US"/>
-        </w:rPr>
-        <w:t xml:space="preserve">slices </w:t>
-      </w:r>
-      <w:r>
-        <w:rPr>
-          <w:rFonts w:ascii="Verdana" w:hAnsi="Verdana"/>
-          <w:color w:val="333333"/>
-          <w:sz w:val="18"/>
-          <w:szCs w:val="18"/>
-          <w:lang w:val="en-US"/>
-        </w:rPr>
-        <w:t xml:space="preserve">per </w:t>
-      </w:r>
-      <w:proofErr w:type="spellStart"/>
-      <w:r>
-        <w:rPr>
-          <w:rFonts w:ascii="Verdana" w:hAnsi="Verdana"/>
-          <w:color w:val="333333"/>
-          <w:sz w:val="18"/>
-          <w:szCs w:val="18"/>
-          <w:lang w:val="en-US"/>
-        </w:rPr>
-        <w:t>questo</w:t>
-      </w:r>
-      <w:proofErr w:type="spellEnd"/>
-      <w:r>
-        <w:rPr>
-          <w:rFonts w:ascii="Verdana" w:hAnsi="Verdana"/>
-          <w:color w:val="333333"/>
-          <w:sz w:val="18"/>
-          <w:szCs w:val="18"/>
-          <w:lang w:val="en-US"/>
-        </w:rPr>
-        <w:t xml:space="preserve"> </w:t>
-      </w:r>
-      <w:proofErr w:type="spellStart"/>
-      <w:r>
-        <w:rPr>
-          <w:rFonts w:ascii="Verdana" w:hAnsi="Verdana"/>
-          <w:color w:val="333333"/>
-          <w:sz w:val="18"/>
-          <w:szCs w:val="18"/>
-          <w:lang w:val="en-US"/>
-        </w:rPr>
-        <w:t>elemento</w:t>
-      </w:r>
-      <w:proofErr w:type="spellEnd"/>
-      <w:r>
-        <w:rPr>
-          <w:rFonts w:ascii="Verdana" w:hAnsi="Verdana"/>
-          <w:color w:val="333333"/>
-          <w:sz w:val="18"/>
-          <w:szCs w:val="18"/>
-          <w:lang w:val="en-US"/>
         </w:rPr>
         <w:t>:</w:t>
       </w:r>
@@ -3315,70 +2517,41 @@
           <w:color w:val="333333"/>
           <w:sz w:val="18"/>
           <w:szCs w:val="18"/>
-          <w:lang w:val="en-US"/>
-        </w:rPr>
-      </w:pPr>
-      <w:r>
-        <w:rPr>
-          <w:rFonts w:ascii="Verdana" w:hAnsi="Verdana" w:cs="Helvetica"/>
-          <w:color w:val="333333"/>
-          <w:sz w:val="18"/>
-          <w:szCs w:val="18"/>
-          <w:lang w:val="en-US"/>
-        </w:rPr>
-        <w:t xml:space="preserve">Uno per </w:t>
-      </w:r>
-      <w:proofErr w:type="spellStart"/>
-      <w:r>
-        <w:rPr>
-          <w:rFonts w:ascii="Verdana" w:hAnsi="Verdana" w:cs="Helvetica"/>
-          <w:color w:val="333333"/>
-          <w:sz w:val="18"/>
-          <w:szCs w:val="18"/>
-          <w:lang w:val="en-US"/>
-        </w:rPr>
-        <w:t>indicare</w:t>
-      </w:r>
-      <w:proofErr w:type="spellEnd"/>
-      <w:r>
-        <w:rPr>
-          <w:rFonts w:ascii="Verdana" w:hAnsi="Verdana" w:cs="Helvetica"/>
-          <w:color w:val="333333"/>
-          <w:sz w:val="18"/>
-          <w:szCs w:val="18"/>
-          <w:lang w:val="en-US"/>
-        </w:rPr>
-        <w:t xml:space="preserve"> un problem a </w:t>
-      </w:r>
-      <w:proofErr w:type="spellStart"/>
-      <w:r>
-        <w:rPr>
-          <w:rFonts w:ascii="Verdana" w:hAnsi="Verdana" w:cs="Helvetica"/>
-          <w:color w:val="333333"/>
-          <w:sz w:val="18"/>
-          <w:szCs w:val="18"/>
-          <w:lang w:val="en-US"/>
-        </w:rPr>
-        <w:t>partire</w:t>
-      </w:r>
-      <w:proofErr w:type="spellEnd"/>
-      <w:r>
-        <w:rPr>
-          <w:rFonts w:ascii="Verdana" w:hAnsi="Verdana" w:cs="Helvetica"/>
-          <w:color w:val="333333"/>
-          <w:sz w:val="18"/>
-          <w:szCs w:val="18"/>
-          <w:lang w:val="en-US"/>
-        </w:rPr>
-        <w:t xml:space="preserve"> dal </w:t>
-      </w:r>
-      <w:r>
-        <w:rPr>
-          <w:rFonts w:ascii="Verdana" w:hAnsi="Verdana" w:cs="Helvetica"/>
-          <w:color w:val="333333"/>
-          <w:sz w:val="18"/>
-          <w:szCs w:val="18"/>
-          <w:lang w:val="en-US"/>
+        </w:rPr>
+      </w:pPr>
+      <w:r>
+        <w:rPr>
+          <w:rFonts w:ascii="Verdana" w:hAnsi="Verdana" w:cs="Helvetica"/>
+          <w:color w:val="333333"/>
+          <w:sz w:val="18"/>
+          <w:szCs w:val="18"/>
+        </w:rPr>
+        <w:t>Uno per indicare un problem</w:t>
+      </w:r>
+      <w:r>
+        <w:rPr>
+          <w:rFonts w:ascii="Verdana" w:hAnsi="Verdana" w:cs="Helvetica"/>
+          <w:color w:val="333333"/>
+          <w:sz w:val="18"/>
+          <w:szCs w:val="18"/>
+        </w:rPr>
+        <w:t>a</w:t>
+      </w:r>
+      <w:r>
+        <w:rPr>
+          <w:rFonts w:ascii="Verdana" w:hAnsi="Verdana" w:cs="Helvetica"/>
+          <w:color w:val="333333"/>
+          <w:sz w:val="18"/>
+          <w:szCs w:val="18"/>
+        </w:rPr>
+        <w:t xml:space="preserve"> a partire dal </w:t>
+      </w:r>
+      <w:r>
+        <w:rPr>
+          <w:rFonts w:ascii="Verdana" w:hAnsi="Verdana" w:cs="Helvetica"/>
+          <w:color w:val="333333"/>
+          <w:sz w:val="18"/>
+          <w:szCs w:val="18"/>
         </w:rPr>
         <w:t>SNOMED CT Global Patient Set (GPS) ( </w:t>
       </w:r>
@@ -3389,7 +2562,6 @@
             <w:rFonts w:ascii="Verdana" w:hAnsi="Verdana" w:cs="Helvetica"/>
             <w:sz w:val="18"/>
             <w:szCs w:val="18"/>
-            <w:lang w:val="en-US"/>
           </w:rPr>
           <w:t>CORE Problem List Finding/Situation/Event (GPS) - IPS</w:t>
         </w:r>
@@ -3400,7 +2572,6 @@
           <w:color w:val="333333"/>
           <w:sz w:val="18"/>
           <w:szCs w:val="18"/>
-          <w:lang w:val="en-US"/>
         </w:rPr>
         <w:t> )</w:t>
       </w:r>
@@ -3438,87 +2609,17 @@
         </w:rPr>
         <w:t>( </w:t>
       </w:r>
-      <w:proofErr w:type="spellStart"/>
-      <w:r>
-        <w:fldChar w:fldCharType="begin"/>
-      </w:r>
-      <w:r>
-        <w:instrText xml:space="preserve"> HYPERLINK "http://</w:instrText>
-      </w:r>
-      <w:r>
-        <w:instrText xml:space="preserve">hl7.org/fhir/uv/ips/ValueSet-absent-or-unknown-problems-uv-ips.html" </w:instrText>
-      </w:r>
-      <w:r>
-        <w:fldChar w:fldCharType="separate"/>
-      </w:r>
-      <w:r>
-        <w:rPr>
-          <w:rStyle w:val="Collegamentoipertestuale"/>
-          <w:rFonts w:ascii="Verdana" w:hAnsi="Verdana" w:cs="Helvetica"/>
-          <w:sz w:val="18"/>
-          <w:szCs w:val="18"/>
-        </w:rPr>
-        <w:t>Absent</w:t>
-      </w:r>
-      <w:proofErr w:type="spellEnd"/>
-      <w:r>
-        <w:rPr>
-          <w:rStyle w:val="Collegamentoipertestuale"/>
-          <w:rFonts w:ascii="Verdana" w:hAnsi="Verdana" w:cs="Helvetica"/>
-          <w:sz w:val="18"/>
-          <w:szCs w:val="18"/>
-        </w:rPr>
-        <w:t xml:space="preserve"> or </w:t>
-      </w:r>
-      <w:proofErr w:type="spellStart"/>
-      <w:r>
-        <w:rPr>
-          <w:rStyle w:val="Collegamentoipertestuale"/>
-          <w:rFonts w:ascii="Verdana" w:hAnsi="Verdana" w:cs="Helvetica"/>
-          <w:sz w:val="18"/>
-          <w:szCs w:val="18"/>
-        </w:rPr>
-        <w:t>Unknown</w:t>
-      </w:r>
-      <w:proofErr w:type="spellEnd"/>
-      <w:r>
-        <w:rPr>
-          <w:rStyle w:val="Collegamentoipertestuale"/>
-          <w:rFonts w:ascii="Verdana" w:hAnsi="Verdana" w:cs="Helvetica"/>
-          <w:sz w:val="18"/>
-          <w:szCs w:val="18"/>
-        </w:rPr>
-        <w:t xml:space="preserve"> </w:t>
-      </w:r>
-      <w:proofErr w:type="spellStart"/>
-      <w:r>
-        <w:rPr>
-          <w:rStyle w:val="Collegamentoipertestuale"/>
-          <w:rFonts w:ascii="Verdana" w:hAnsi="Verdana" w:cs="Helvetica"/>
-          <w:sz w:val="18"/>
-          <w:szCs w:val="18"/>
-        </w:rPr>
-        <w:t>Problems</w:t>
-      </w:r>
-      <w:proofErr w:type="spellEnd"/>
-      <w:r>
-        <w:rPr>
-          <w:rStyle w:val="Collegamentoipertestuale"/>
-          <w:rFonts w:ascii="Verdana" w:hAnsi="Verdana" w:cs="Helvetica"/>
-          <w:sz w:val="18"/>
-          <w:szCs w:val="18"/>
-        </w:rPr>
-        <w:t xml:space="preserve"> - IPS</w:t>
-      </w:r>
-      <w:r>
-        <w:rPr>
-          <w:rStyle w:val="Collegamentoipertestuale"/>
-          <w:rFonts w:ascii="Verdana" w:hAnsi="Verdana" w:cs="Helvetica"/>
-          <w:sz w:val="18"/>
-          <w:szCs w:val="18"/>
-        </w:rPr>
-        <w:fldChar w:fldCharType="end"/>
-      </w:r>
+      <w:hyperlink r:id="rId11" w:history="1">
+        <w:r>
+          <w:rPr>
+            <w:rStyle w:val="Collegamentoipertestuale"/>
+            <w:rFonts w:ascii="Verdana" w:hAnsi="Verdana" w:cs="Helvetica"/>
+            <w:sz w:val="18"/>
+            <w:szCs w:val="18"/>
+          </w:rPr>
+          <w:t>Absent or Unknown Problems - IPS</w:t>
+        </w:r>
+      </w:hyperlink>
       <w:r>
         <w:rPr>
           <w:rFonts w:ascii="Verdana" w:hAnsi="Verdana" w:cs="Helvetica"/>
@@ -3561,132 +2662,7 @@
           <w:sz w:val="18"/>
           <w:szCs w:val="18"/>
         </w:rPr>
-        <w:t xml:space="preserve">Poiché </w:t>
-      </w:r>
-      <w:r>
-        <w:rPr>
-          <w:rFonts w:ascii="Verdana" w:hAnsi="Verdana"/>
-          <w:color w:val="333333"/>
-          <w:sz w:val="18"/>
-          <w:szCs w:val="18"/>
-        </w:rPr>
-        <w:t xml:space="preserve">lo </w:t>
-      </w:r>
-      <w:proofErr w:type="spellStart"/>
-      <w:r>
-        <w:rPr>
-          <w:rFonts w:ascii="Verdana" w:hAnsi="Verdana"/>
-          <w:color w:val="333333"/>
-          <w:sz w:val="18"/>
-          <w:szCs w:val="18"/>
-        </w:rPr>
-        <w:t>slicing</w:t>
-      </w:r>
-      <w:proofErr w:type="spellEnd"/>
-      <w:r>
-        <w:rPr>
-          <w:rFonts w:ascii="Verdana" w:hAnsi="Verdana"/>
-          <w:color w:val="333333"/>
-          <w:sz w:val="18"/>
-          <w:szCs w:val="18"/>
-        </w:rPr>
-        <w:t xml:space="preserve"> </w:t>
-      </w:r>
-      <w:r>
-        <w:rPr>
-          <w:rFonts w:ascii="Verdana" w:hAnsi="Verdana"/>
-          <w:color w:val="333333"/>
-          <w:sz w:val="18"/>
-          <w:szCs w:val="18"/>
-        </w:rPr>
-        <w:t xml:space="preserve">è </w:t>
-      </w:r>
-      <w:r>
-        <w:rPr>
-          <w:rFonts w:ascii="Verdana" w:hAnsi="Verdana"/>
-          <w:color w:val="333333"/>
-          <w:sz w:val="18"/>
-          <w:szCs w:val="18"/>
-        </w:rPr>
-        <w:t xml:space="preserve">open, la presenza di questi due </w:t>
-      </w:r>
-      <w:proofErr w:type="spellStart"/>
-      <w:r>
-        <w:rPr>
-          <w:rFonts w:ascii="Verdana" w:hAnsi="Verdana"/>
-          <w:color w:val="333333"/>
-          <w:sz w:val="18"/>
-          <w:szCs w:val="18"/>
-        </w:rPr>
-        <w:t>required</w:t>
-      </w:r>
-      <w:proofErr w:type="spellEnd"/>
-      <w:r>
-        <w:rPr>
-          <w:rFonts w:ascii="Verdana" w:hAnsi="Verdana"/>
-          <w:color w:val="333333"/>
-          <w:sz w:val="18"/>
-          <w:szCs w:val="18"/>
-        </w:rPr>
-        <w:t xml:space="preserve"> </w:t>
-      </w:r>
-      <w:proofErr w:type="spellStart"/>
-      <w:r>
-        <w:rPr>
-          <w:rFonts w:ascii="Verdana" w:hAnsi="Verdana"/>
-          <w:color w:val="333333"/>
-          <w:sz w:val="18"/>
-          <w:szCs w:val="18"/>
-        </w:rPr>
-        <w:t>value</w:t>
-      </w:r>
-      <w:proofErr w:type="spellEnd"/>
-      <w:r>
-        <w:rPr>
-          <w:rFonts w:ascii="Verdana" w:hAnsi="Verdana"/>
-          <w:color w:val="333333"/>
-          <w:sz w:val="18"/>
-          <w:szCs w:val="18"/>
-        </w:rPr>
-        <w:t xml:space="preserve"> sets non impedisce agli implementatori o agli </w:t>
-      </w:r>
-      <w:proofErr w:type="spellStart"/>
-      <w:r>
-        <w:rPr>
-          <w:rFonts w:ascii="Verdana" w:hAnsi="Verdana"/>
-          <w:color w:val="333333"/>
-          <w:sz w:val="18"/>
-          <w:szCs w:val="18"/>
-        </w:rPr>
-        <w:t>specificatori</w:t>
-      </w:r>
-      <w:proofErr w:type="spellEnd"/>
-      <w:r>
-        <w:rPr>
-          <w:rFonts w:ascii="Verdana" w:hAnsi="Verdana"/>
-          <w:color w:val="333333"/>
-          <w:sz w:val="18"/>
-          <w:szCs w:val="18"/>
-        </w:rPr>
-        <w:t xml:space="preserve"> di rappresentare un problema utilizzando un codice di un </w:t>
-      </w:r>
-      <w:r>
-        <w:rPr>
-          <w:rFonts w:ascii="Verdana" w:hAnsi="Verdana"/>
-          <w:color w:val="333333"/>
-          <w:sz w:val="18"/>
-          <w:szCs w:val="18"/>
-        </w:rPr>
-        <w:t xml:space="preserve">code system </w:t>
-      </w:r>
-      <w:r>
-        <w:rPr>
-          <w:rFonts w:ascii="Verdana" w:hAnsi="Verdana"/>
-          <w:color w:val="333333"/>
-          <w:sz w:val="18"/>
-          <w:szCs w:val="18"/>
-        </w:rPr>
-        <w:t>alternativo (ad esempio ICD-11) come codice primario.</w:t>
+        <w:t>Poiché lo slicing è open, la presenza di questi due required value sets non impedisce agli implementatori o agli specificatori di rappresentare un problema utilizzando un codice di un code system alternativo (ad esempio ICD-11) come codice primario.</w:t>
       </w:r>
     </w:p>
     <w:p>
@@ -3708,39 +2684,9 @@
           <w:sz w:val="18"/>
           <w:szCs w:val="18"/>
         </w:rPr>
-        <w:t>Un altro esempio è d</w:t>
-      </w:r>
-      <w:r>
-        <w:rPr>
-          <w:rFonts w:ascii="Verdana" w:hAnsi="Verdana"/>
-          <w:color w:val="333333"/>
-          <w:sz w:val="18"/>
-          <w:szCs w:val="18"/>
-        </w:rPr>
-        <w:t xml:space="preserve">ato in questa guida dallo </w:t>
-      </w:r>
-      <w:proofErr w:type="spellStart"/>
-      <w:r>
-        <w:rPr>
-          <w:rFonts w:ascii="Verdana" w:hAnsi="Verdana"/>
-          <w:color w:val="333333"/>
-          <w:sz w:val="18"/>
-          <w:szCs w:val="18"/>
-        </w:rPr>
-        <w:t>slicing</w:t>
-      </w:r>
-      <w:proofErr w:type="spellEnd"/>
-      <w:r>
-        <w:rPr>
-          <w:rFonts w:ascii="Verdana" w:hAnsi="Verdana"/>
-          <w:color w:val="333333"/>
-          <w:sz w:val="18"/>
-          <w:szCs w:val="18"/>
-        </w:rPr>
-        <w:t xml:space="preserve"> per l’elemento </w:t>
-      </w:r>
-      <w:hyperlink r:id="rId11" w:history="1">
-        <w:proofErr w:type="spellStart"/>
+        <w:t xml:space="preserve">Un altro esempio è dato in questa guida dallo slicing per l’elemento </w:t>
+      </w:r>
+      <w:hyperlink r:id="rId12" w:history="1">
         <w:r>
           <w:rPr>
             <w:rStyle w:val="Collegamentoipertestuale"/>
@@ -3750,7 +2696,6 @@
           </w:rPr>
           <w:t>Patient.identifier</w:t>
         </w:r>
-        <w:proofErr w:type="spellEnd"/>
       </w:hyperlink>
       <w:r>
         <w:rPr>
@@ -3759,9 +2704,9 @@
           <w:sz w:val="18"/>
           <w:szCs w:val="18"/>
         </w:rPr>
-        <w:t xml:space="preserve">. In questo caso sono rappresentati più possibili identificatori (codice fiscale ,id regionale, </w:t>
-      </w:r>
-      <w:proofErr w:type="spellStart"/>
+        <w:t xml:space="preserve">. In questo caso sono rappresentati più possibili identificatori (codice </w:t>
+      </w:r>
+      <w:proofErr w:type="gramStart"/>
       <w:r>
         <w:rPr>
           <w:rFonts w:ascii="Verdana" w:hAnsi="Verdana"/>
@@ -3769,9 +2714,9 @@
           <w:sz w:val="18"/>
           <w:szCs w:val="18"/>
         </w:rPr>
-        <w:t>stp</w:t>
-      </w:r>
-      <w:proofErr w:type="spellEnd"/>
+        <w:t>fiscale ,id</w:t>
+      </w:r>
+      <w:proofErr w:type="gramEnd"/>
       <w:r>
         <w:rPr>
           <w:rFonts w:ascii="Verdana" w:hAnsi="Verdana"/>
@@ -3779,7 +2724,7 @@
           <w:sz w:val="18"/>
           <w:szCs w:val="18"/>
         </w:rPr>
-        <w:t xml:space="preserve">,…) </w:t>
+        <w:t xml:space="preserve"> regionale, stp,…) </w:t>
       </w:r>
       <w:r>
         <w:rPr>
@@ -3790,7 +2735,6 @@
         </w:rPr>
         <w:t xml:space="preserve">ma una implementazione può decidere di usare uno o più di questi identificatori, od nessuno di questi; possono essere usati </w:t>
       </w:r>
-      <w:proofErr w:type="spellStart"/>
       <w:r>
         <w:rPr>
           <w:rFonts w:ascii="Verdana" w:hAnsi="Verdana"/>
@@ -3798,9 +2742,8 @@
           <w:sz w:val="18"/>
           <w:szCs w:val="18"/>
         </w:rPr>
-        <w:t>ache</w:t>
-      </w:r>
-      <w:proofErr w:type="spellEnd"/>
+        <w:t>anche</w:t>
+      </w:r>
       <w:r>
         <w:rPr>
           <w:rFonts w:ascii="Verdana" w:hAnsi="Verdana"/>
@@ -3808,40 +2751,15 @@
           <w:sz w:val="18"/>
           <w:szCs w:val="18"/>
         </w:rPr>
-        <w:t xml:space="preserve"> altri identificatori non citati nelle </w:t>
-      </w:r>
-      <w:proofErr w:type="spellStart"/>
-      <w:r>
-        <w:rPr>
-          <w:rFonts w:ascii="Verdana" w:hAnsi="Verdana"/>
-          <w:color w:val="333333"/>
-          <w:sz w:val="18"/>
-          <w:szCs w:val="18"/>
-        </w:rPr>
-        <w:t>slice</w:t>
-      </w:r>
-      <w:proofErr w:type="spellEnd"/>
-      <w:r>
-        <w:rPr>
-          <w:rFonts w:ascii="Verdana" w:hAnsi="Verdana"/>
-          <w:color w:val="333333"/>
-          <w:sz w:val="18"/>
-          <w:szCs w:val="18"/>
-        </w:rPr>
-        <w:t>.</w:t>
+        <w:t xml:space="preserve"> altri identificatori non citati nelle slice.</w:t>
       </w:r>
     </w:p>
     <w:p>
       <w:pPr>
         <w:pStyle w:val="Titolo4"/>
       </w:pPr>
-      <w:proofErr w:type="spellStart"/>
-      <w:r>
-        <w:t>Slice</w:t>
-      </w:r>
-      <w:proofErr w:type="spellEnd"/>
-      <w:r>
-        <w:t xml:space="preserve"> e cardinalità</w:t>
+      <w:r>
+        <w:t>Slice e cardinalità</w:t>
       </w:r>
     </w:p>
     <w:p>
@@ -3858,51 +2776,27 @@
         <w:t>nel</w:t>
       </w:r>
       <w:r>
-        <w:t xml:space="preserve">lo </w:t>
-      </w:r>
-      <w:proofErr w:type="spellStart"/>
-      <w:r>
-        <w:t>slicing</w:t>
-      </w:r>
-      <w:proofErr w:type="spellEnd"/>
+        <w:t xml:space="preserve">lo slicing </w:t>
+      </w:r>
+      <w:r>
+        <w:t xml:space="preserve">sono </w:t>
+      </w:r>
+      <w:r>
+        <w:t>descritt</w:t>
+      </w:r>
+      <w:r>
+        <w:t>e in</w:t>
+      </w:r>
       <w:r>
         <w:t xml:space="preserve"> </w:t>
       </w:r>
-      <w:r>
-        <w:t xml:space="preserve">sono </w:t>
-      </w:r>
-      <w:r>
-        <w:t>descritt</w:t>
-      </w:r>
-      <w:r>
-        <w:t>e in</w:t>
-      </w:r>
-      <w:r>
-        <w:t xml:space="preserve"> </w:t>
-      </w:r>
-      <w:hyperlink r:id="rId12" w:anchor="slice-cardinality" w:history="1">
-        <w:proofErr w:type="spellStart"/>
+      <w:hyperlink r:id="rId13" w:anchor="slice-cardinality" w:history="1">
         <w:r>
           <w:rPr>
             <w:rStyle w:val="Collegamentoipertestuale"/>
           </w:rPr>
-          <w:t>Slice</w:t>
+          <w:t>Slice cardinality</w:t>
         </w:r>
-        <w:proofErr w:type="spellEnd"/>
-        <w:r>
-          <w:rPr>
-            <w:rStyle w:val="Collegamentoipertestuale"/>
-          </w:rPr>
-          <w:t xml:space="preserve"> </w:t>
-        </w:r>
-        <w:proofErr w:type="spellStart"/>
-        <w:r>
-          <w:rPr>
-            <w:rStyle w:val="Collegamentoipertestuale"/>
-          </w:rPr>
-          <w:t>cardinality</w:t>
-        </w:r>
-        <w:proofErr w:type="spellEnd"/>
       </w:hyperlink>
       <w:r>
         <w:t>.</w:t>
@@ -3914,42 +2808,39 @@
           <w:u w:val="single"/>
         </w:rPr>
       </w:pPr>
-      <w:proofErr w:type="spellStart"/>
-      <w:r>
-        <w:t>Uns</w:t>
-      </w:r>
-      <w:proofErr w:type="spellEnd"/>
+      <w:r>
+        <w:t>Un</w:t>
+      </w:r>
+      <w:r>
+        <w:t>a</w:t>
+      </w:r>
       <w:r>
         <w:t xml:space="preserve"> circostanza particolare da interpretare correttamente è il caso in cui l’elemento profilato ha cardinalità </w:t>
       </w:r>
-      <w:r>
-        <w:t xml:space="preserve">0.. </w:t>
-      </w:r>
-      <w:r>
-        <w:t xml:space="preserve">con </w:t>
-      </w:r>
-      <w:proofErr w:type="spellStart"/>
-      <w:r>
-        <w:t>slice</w:t>
-      </w:r>
-      <w:proofErr w:type="spellEnd"/>
+      <w:proofErr w:type="gramStart"/>
+      <w:r>
+        <w:t>0..</w:t>
+      </w:r>
+      <w:proofErr w:type="gramEnd"/>
       <w:r>
         <w:t xml:space="preserve"> </w:t>
       </w:r>
       <w:r>
+        <w:t xml:space="preserve">con slice </w:t>
+      </w:r>
+      <w:proofErr w:type="gramStart"/>
+      <w:r>
         <w:t>1..</w:t>
       </w:r>
-      <w:r>
-        <w:t xml:space="preserve"> In questo caso significa che l’elemento è opzionale, ma se presente deve essere presente almeno un elemento conforme allo </w:t>
-      </w:r>
-      <w:proofErr w:type="spellStart"/>
-      <w:r>
-        <w:t>slice</w:t>
-      </w:r>
-      <w:proofErr w:type="spellEnd"/>
-      <w:r>
-        <w:t xml:space="preserve"> 1..</w:t>
-      </w:r>
+      <w:proofErr w:type="gramEnd"/>
+      <w:r>
+        <w:t xml:space="preserve"> In questo caso significa che l’elemento è opzionale, ma se presente deve essere presente almeno un elemento conforme allo slice </w:t>
+      </w:r>
+      <w:proofErr w:type="gramStart"/>
+      <w:r>
+        <w:t>1..</w:t>
+      </w:r>
+      <w:proofErr w:type="gramEnd"/>
     </w:p>
     <w:p>
       <w:pPr>
@@ -4030,7 +2921,7 @@
         </w:rPr>
         <w:t xml:space="preserve">Per gestire questi casi si suggerisce l’utilizzo dell’estensione </w:t>
       </w:r>
-      <w:hyperlink r:id="rId13" w:history="1">
+      <w:hyperlink r:id="rId14" w:history="1">
         <w:proofErr w:type="spellStart"/>
         <w:r>
           <w:rPr>
@@ -4063,7 +2954,7 @@
         </w:rPr>
         <w:t xml:space="preserve"> le diverse rappresentazioni, valorizzato con un codice conforme al BCP 47 </w:t>
       </w:r>
-      <w:hyperlink r:id="rId14" w:history="1">
+      <w:hyperlink r:id="rId15" w:history="1">
         <w:r>
           <w:rPr>
             <w:rStyle w:val="Collegamentoipertestuale"/>
@@ -4150,13 +3041,7 @@
         <w:t xml:space="preserve"> </w:t>
       </w:r>
       <w:r>
-        <w:t>od in casi partic</w:t>
-      </w:r>
-      <w:r>
-        <w:t>o</w:t>
-      </w:r>
-      <w:r>
-        <w:t>lari</w:t>
+        <w:t>od in casi particolari</w:t>
       </w:r>
       <w:r>
         <w:rPr>
@@ -6980,6 +5865,7 @@
   <w:style w:type="character" w:default="1" w:styleId="Carpredefinitoparagrafo">
     <w:name w:val="Default Paragraph Font"/>
     <w:uiPriority w:val="1"/>
+    <w:semiHidden/>
     <w:unhideWhenUsed/>
   </w:style>
   <w:style w:type="table" w:default="1" w:styleId="Tabellanormale">

</xml_diff>